<commit_message>
commit on 03/09 b
</commit_message>
<xml_diff>
--- a/Colombo/RFE/3. ILOR - Idependent Letter of Recommendation - English.docx
+++ b/Colombo/RFE/3. ILOR - Idependent Letter of Recommendation - English.docx
@@ -18,26 +18,7 @@
           <w:sz w:val="24"/>
           <w:szCs w:val="24"/>
         </w:rPr>
-        <w:t>November 5</w:t>
-      </w:r>
-      <w:r>
-        <w:rPr>
-          <w:rFonts w:ascii="Times New Roman" w:eastAsia="Times New Roman" w:hAnsi="Times New Roman" w:cs="Times New Roman"/>
-          <w:color w:val="000000" w:themeColor="text1"/>
-          <w:sz w:val="24"/>
-          <w:szCs w:val="24"/>
-          <w:vertAlign w:val="superscript"/>
-        </w:rPr>
-        <w:t>th</w:t>
-      </w:r>
-      <w:r>
-        <w:rPr>
-          <w:rFonts w:ascii="Times New Roman" w:eastAsia="Times New Roman" w:hAnsi="Times New Roman" w:cs="Times New Roman"/>
-          <w:color w:val="000000" w:themeColor="text1"/>
-          <w:sz w:val="24"/>
-          <w:szCs w:val="24"/>
-        </w:rPr>
-        <w:t>, 2024</w:t>
+        <w:t>[DATE]</w:t>
       </w:r>
     </w:p>
     <w:p>
@@ -56,7 +37,7 @@
           <w:sz w:val="24"/>
           <w:szCs w:val="24"/>
         </w:rPr>
-        <w:t>Residencial Lomas de Brasil, Colon, Mora, San José</w:t>
+        <w:t>[PERSONAL OR BUSINESS ADDRESS]</w:t>
       </w:r>
     </w:p>
     <w:p>
@@ -97,29 +78,23 @@
           <w:szCs w:val="24"/>
         </w:rPr>
       </w:pPr>
-      <w:r>
-        <w:rPr>
-          <w:rFonts w:ascii="Times New Roman" w:eastAsia="Times New Roman" w:hAnsi="Times New Roman" w:cs="Times New Roman"/>
-          <w:sz w:val="24"/>
-          <w:szCs w:val="24"/>
-        </w:rPr>
-        <w:t>My name is</w:t>
-      </w:r>
-      <w:r>
-        <w:rPr>
-          <w:rFonts w:ascii="Times New Roman" w:eastAsia="Times New Roman" w:hAnsi="Times New Roman" w:cs="Times New Roman"/>
-          <w:sz w:val="24"/>
-          <w:szCs w:val="24"/>
-        </w:rPr>
-        <w:t xml:space="preserve"> Glenda Darce Huete</w:t>
-      </w:r>
-      <w:r>
-        <w:rPr>
-          <w:rFonts w:ascii="Times New Roman" w:eastAsia="Times New Roman" w:hAnsi="Times New Roman" w:cs="Times New Roman"/>
-          <w:sz w:val="24"/>
-          <w:szCs w:val="24"/>
-        </w:rPr>
-        <w:t>,</w:t>
+      <w:commentRangeStart w:id="0"/>
+      <w:r>
+        <w:rPr>
+          <w:rFonts w:ascii="Times New Roman" w:eastAsia="Times New Roman" w:hAnsi="Times New Roman" w:cs="Times New Roman"/>
+          <w:sz w:val="24"/>
+          <w:szCs w:val="24"/>
+        </w:rPr>
+        <w:t xml:space="preserve">My name is </w:t>
+      </w:r>
+      <w:r>
+        <w:rPr>
+          <w:rFonts w:ascii="Times New Roman" w:eastAsia="Times New Roman" w:hAnsi="Times New Roman" w:cs="Times New Roman"/>
+          <w:sz w:val="24"/>
+          <w:szCs w:val="24"/>
+          <w:highlight w:val="yellow"/>
+        </w:rPr>
+        <w:t>{Full Name}</w:t>
       </w:r>
       <w:r>
         <w:rPr>
@@ -134,24 +109,26 @@
           <w:rFonts w:ascii="Times New Roman" w:eastAsia="Times New Roman" w:hAnsi="Times New Roman" w:cs="Times New Roman"/>
           <w:sz w:val="24"/>
           <w:szCs w:val="24"/>
-        </w:rPr>
-        <w:t>IT Program Manager</w:t>
-      </w:r>
-      <w:r>
-        <w:rPr>
-          <w:rFonts w:ascii="Times New Roman" w:eastAsia="Times New Roman" w:hAnsi="Times New Roman" w:cs="Times New Roman"/>
-          <w:sz w:val="24"/>
-          <w:szCs w:val="24"/>
-        </w:rPr>
-        <w:t xml:space="preserve"> at </w:t>
-      </w:r>
-      <w:r>
-        <w:rPr>
-          <w:rFonts w:ascii="Times New Roman" w:eastAsia="Times New Roman" w:hAnsi="Times New Roman" w:cs="Times New Roman"/>
-          <w:sz w:val="24"/>
-          <w:szCs w:val="24"/>
-        </w:rPr>
-        <w:t>Intel</w:t>
+          <w:highlight w:val="yellow"/>
+        </w:rPr>
+        <w:t>{job title</w:t>
+      </w:r>
+      <w:r>
+        <w:rPr>
+          <w:rFonts w:ascii="Times New Roman" w:eastAsia="Times New Roman" w:hAnsi="Times New Roman" w:cs="Times New Roman"/>
+          <w:sz w:val="24"/>
+          <w:szCs w:val="24"/>
+        </w:rPr>
+        <w:t xml:space="preserve">} at </w:t>
+      </w:r>
+      <w:r>
+        <w:rPr>
+          <w:rFonts w:ascii="Times New Roman" w:eastAsia="Times New Roman" w:hAnsi="Times New Roman" w:cs="Times New Roman"/>
+          <w:sz w:val="24"/>
+          <w:szCs w:val="24"/>
+          <w:highlight w:val="yellow"/>
+        </w:rPr>
+        <w:t>{Company}</w:t>
       </w:r>
       <w:r>
         <w:rPr>
@@ -166,16 +143,36 @@
           <w:rFonts w:ascii="Times New Roman" w:eastAsia="Times New Roman" w:hAnsi="Times New Roman" w:cs="Times New Roman"/>
           <w:sz w:val="24"/>
           <w:szCs w:val="24"/>
-        </w:rPr>
-        <w:t>lead engineering teams to build technology products, in the Data Governance enablement domain</w:t>
-      </w:r>
-      <w:r>
-        <w:rPr>
-          <w:rFonts w:ascii="Times New Roman" w:eastAsia="Times New Roman" w:hAnsi="Times New Roman" w:cs="Times New Roman"/>
-          <w:sz w:val="24"/>
-          <w:szCs w:val="24"/>
-        </w:rPr>
-        <w:t xml:space="preserve">. </w:t>
+          <w:highlight w:val="yellow"/>
+        </w:rPr>
+        <w:t xml:space="preserve">{discuss job </w:t>
+      </w:r>
+      <w:proofErr w:type="gramStart"/>
+      <w:r>
+        <w:rPr>
+          <w:rFonts w:ascii="Times New Roman" w:eastAsia="Times New Roman" w:hAnsi="Times New Roman" w:cs="Times New Roman"/>
+          <w:sz w:val="24"/>
+          <w:szCs w:val="24"/>
+          <w:highlight w:val="yellow"/>
+        </w:rPr>
+        <w:t>duties}</w:t>
+      </w:r>
+      <w:r>
+        <w:rPr>
+          <w:rFonts w:ascii="Times New Roman" w:eastAsia="Times New Roman" w:hAnsi="Times New Roman" w:cs="Times New Roman"/>
+          <w:sz w:val="24"/>
+          <w:szCs w:val="24"/>
+        </w:rPr>
+        <w:t>.</w:t>
+      </w:r>
+      <w:proofErr w:type="gramEnd"/>
+      <w:r>
+        <w:rPr>
+          <w:rFonts w:ascii="Times New Roman" w:eastAsia="Times New Roman" w:hAnsi="Times New Roman" w:cs="Times New Roman"/>
+          <w:sz w:val="24"/>
+          <w:szCs w:val="24"/>
+        </w:rPr>
+        <w:t xml:space="preserve"> </w:t>
       </w:r>
       <w:r>
         <w:rPr>
@@ -200,7 +197,17 @@
           <w:szCs w:val="24"/>
           <w:highlight w:val="yellow"/>
         </w:rPr>
-        <w:t>list your academic degrees and any other academic credentials that position you as an expert/specialist in the industry</w:t>
+        <w:t xml:space="preserve">list your academic degrees and any other academic credentials that position you as an expert/specialist in the </w:t>
+      </w:r>
+      <w:proofErr w:type="gramStart"/>
+      <w:r>
+        <w:rPr>
+          <w:rFonts w:ascii="Times New Roman" w:eastAsia="Times New Roman" w:hAnsi="Times New Roman" w:cs="Times New Roman"/>
+          <w:sz w:val="24"/>
+          <w:szCs w:val="24"/>
+          <w:highlight w:val="yellow"/>
+        </w:rPr>
+        <w:t>industry</w:t>
       </w:r>
       <w:r>
         <w:rPr>
@@ -210,6 +217,7 @@
         </w:rPr>
         <w:t>}.</w:t>
       </w:r>
+      <w:proofErr w:type="gramEnd"/>
       <w:r>
         <w:rPr>
           <w:rFonts w:ascii="Times New Roman" w:eastAsia="Times New Roman" w:hAnsi="Times New Roman" w:cs="Times New Roman"/>
@@ -260,20 +268,25 @@
           <w:szCs w:val="24"/>
         </w:rPr>
         <w:t>}.</w:t>
+      </w:r>
+      <w:commentRangeEnd w:id="0"/>
+      <w:r>
+        <w:rPr>
+          <w:rStyle w:val="CommentReference"/>
+        </w:rPr>
+        <w:commentReference w:id="0"/>
       </w:r>
     </w:p>
     <w:p>
       <w:pPr>
-        <w:tabs>
-          <w:tab w:val="num" w:pos="720"/>
-        </w:tabs>
         <w:jc w:val="both"/>
         <w:rPr>
-          <w:rFonts w:ascii="Times New Roman" w:hAnsi="Times New Roman" w:cs="Times New Roman"/>
-          <w:sz w:val="24"/>
-          <w:szCs w:val="24"/>
-        </w:rPr>
-      </w:pPr>
+          <w:rFonts w:ascii="Times New Roman" w:eastAsia="Times New Roman" w:hAnsi="Times New Roman" w:cs="Times New Roman"/>
+          <w:sz w:val="24"/>
+          <w:szCs w:val="24"/>
+        </w:rPr>
+      </w:pPr>
+      <w:commentRangeStart w:id="1"/>
       <w:r>
         <w:rPr>
           <w:rFonts w:ascii="Times New Roman" w:eastAsia="Times New Roman" w:hAnsi="Times New Roman" w:cs="Times New Roman"/>
@@ -288,602 +301,343 @@
           <w:sz w:val="24"/>
           <w:szCs w:val="24"/>
         </w:rPr>
+        <w:t xml:space="preserve"> reviewed {</w:t>
+      </w:r>
+      <w:r>
+        <w:rPr>
+          <w:rFonts w:ascii="Times New Roman" w:eastAsia="Times New Roman" w:hAnsi="Times New Roman" w:cs="Times New Roman"/>
+          <w:sz w:val="24"/>
+          <w:szCs w:val="24"/>
+          <w:highlight w:val="yellow"/>
+        </w:rPr>
+        <w:t>Petitioner’s name</w:t>
+      </w:r>
+      <w:r>
+        <w:rPr>
+          <w:rFonts w:ascii="Times New Roman" w:eastAsia="Times New Roman" w:hAnsi="Times New Roman" w:cs="Times New Roman"/>
+          <w:sz w:val="24"/>
+          <w:szCs w:val="24"/>
+        </w:rPr>
+        <w:t xml:space="preserve">} </w:t>
+      </w:r>
+      <w:commentRangeStart w:id="2"/>
+      <w:commentRangeStart w:id="3"/>
+      <w:r>
+        <w:rPr>
+          <w:rFonts w:ascii="Times New Roman" w:eastAsia="Times New Roman" w:hAnsi="Times New Roman" w:cs="Times New Roman"/>
+          <w:sz w:val="24"/>
+          <w:szCs w:val="24"/>
+        </w:rPr>
+        <w:t>credentials</w:t>
+      </w:r>
+      <w:r>
+        <w:rPr>
+          <w:rFonts w:ascii="Times New Roman" w:eastAsia="Times New Roman" w:hAnsi="Times New Roman" w:cs="Times New Roman"/>
+          <w:sz w:val="24"/>
+          <w:szCs w:val="24"/>
+        </w:rPr>
+        <w:t xml:space="preserve">, experience, and </w:t>
+      </w:r>
+      <w:r>
+        <w:rPr>
+          <w:rFonts w:ascii="Times New Roman" w:eastAsia="Times New Roman" w:hAnsi="Times New Roman" w:cs="Times New Roman"/>
+          <w:sz w:val="24"/>
+          <w:szCs w:val="24"/>
+        </w:rPr>
+        <w:t>accomplishments</w:t>
+      </w:r>
+      <w:r>
+        <w:rPr>
+          <w:rFonts w:ascii="Times New Roman" w:eastAsia="Times New Roman" w:hAnsi="Times New Roman" w:cs="Times New Roman"/>
+          <w:sz w:val="24"/>
+          <w:szCs w:val="24"/>
+        </w:rPr>
         <w:t xml:space="preserve"> </w:t>
       </w:r>
-      <w:r>
-        <w:rPr>
-          <w:rFonts w:ascii="Times New Roman" w:eastAsia="Times New Roman" w:hAnsi="Times New Roman" w:cs="Times New Roman"/>
-          <w:sz w:val="24"/>
-          <w:szCs w:val="24"/>
-        </w:rPr>
-        <w:t>reviewed Oscar</w:t>
-      </w:r>
-      <w:r>
-        <w:rPr>
-          <w:rFonts w:ascii="Times New Roman" w:eastAsia="Times New Roman" w:hAnsi="Times New Roman" w:cs="Times New Roman"/>
-          <w:sz w:val="24"/>
-          <w:szCs w:val="24"/>
-        </w:rPr>
-        <w:t xml:space="preserve"> Jimenez’s</w:t>
-      </w:r>
-      <w:r>
-        <w:rPr>
-          <w:rFonts w:ascii="Times New Roman" w:eastAsia="Times New Roman" w:hAnsi="Times New Roman" w:cs="Times New Roman"/>
-          <w:sz w:val="24"/>
-          <w:szCs w:val="24"/>
-        </w:rPr>
-        <w:t xml:space="preserve"> credentials</w:t>
-      </w:r>
-      <w:r>
-        <w:rPr>
-          <w:rFonts w:ascii="Times New Roman" w:eastAsia="Times New Roman" w:hAnsi="Times New Roman" w:cs="Times New Roman"/>
-          <w:sz w:val="24"/>
-          <w:szCs w:val="24"/>
-        </w:rPr>
-        <w:t xml:space="preserve">, experience, and </w:t>
-      </w:r>
-      <w:r>
-        <w:rPr>
-          <w:rFonts w:ascii="Times New Roman" w:eastAsia="Times New Roman" w:hAnsi="Times New Roman" w:cs="Times New Roman"/>
-          <w:sz w:val="24"/>
-          <w:szCs w:val="24"/>
-        </w:rPr>
-        <w:t>accomplishments</w:t>
-      </w:r>
-      <w:r>
-        <w:rPr>
-          <w:rFonts w:ascii="Times New Roman" w:eastAsia="Times New Roman" w:hAnsi="Times New Roman" w:cs="Times New Roman"/>
-          <w:sz w:val="24"/>
-          <w:szCs w:val="24"/>
-        </w:rPr>
-        <w:t xml:space="preserve"> in </w:t>
-      </w:r>
-      <w:r>
-        <w:rPr>
-          <w:rFonts w:ascii="Times New Roman" w:eastAsia="Times New Roman" w:hAnsi="Times New Roman" w:cs="Times New Roman"/>
-          <w:sz w:val="24"/>
-          <w:szCs w:val="24"/>
-        </w:rPr>
-        <w:t xml:space="preserve">Robotics Process </w:t>
-      </w:r>
-      <w:r>
-        <w:rPr>
-          <w:rFonts w:ascii="Times New Roman" w:eastAsia="Times New Roman" w:hAnsi="Times New Roman" w:cs="Times New Roman"/>
-          <w:sz w:val="24"/>
-          <w:szCs w:val="24"/>
-        </w:rPr>
-        <w:t>Automation (</w:t>
-      </w:r>
-      <w:r>
-        <w:rPr>
-          <w:rFonts w:ascii="Times New Roman" w:eastAsia="Times New Roman" w:hAnsi="Times New Roman" w:cs="Times New Roman"/>
-          <w:sz w:val="24"/>
-          <w:szCs w:val="24"/>
-        </w:rPr>
-        <w:t xml:space="preserve">RPA) and </w:t>
-      </w:r>
-      <w:r>
-        <w:rPr>
-          <w:rFonts w:ascii="Times New Roman" w:eastAsia="Times New Roman" w:hAnsi="Times New Roman" w:cs="Times New Roman"/>
-          <w:sz w:val="24"/>
-          <w:szCs w:val="24"/>
-        </w:rPr>
-        <w:t>Artificial Intelligence (AI)</w:t>
-      </w:r>
-      <w:r>
-        <w:rPr>
-          <w:rFonts w:ascii="Times New Roman" w:eastAsia="Times New Roman" w:hAnsi="Times New Roman" w:cs="Times New Roman"/>
-          <w:sz w:val="24"/>
-          <w:szCs w:val="24"/>
-        </w:rPr>
-        <w:t xml:space="preserve"> technolog</w:t>
-      </w:r>
-      <w:r>
-        <w:rPr>
-          <w:rFonts w:ascii="Times New Roman" w:eastAsia="Times New Roman" w:hAnsi="Times New Roman" w:cs="Times New Roman"/>
-          <w:sz w:val="24"/>
-          <w:szCs w:val="24"/>
-        </w:rPr>
-        <w:t>ies</w:t>
-      </w:r>
-      <w:r>
-        <w:rPr>
-          <w:rFonts w:ascii="Times New Roman" w:eastAsia="Times New Roman" w:hAnsi="Times New Roman" w:cs="Times New Roman"/>
-          <w:sz w:val="24"/>
-          <w:szCs w:val="24"/>
-        </w:rPr>
-        <w:t>.</w:t>
-      </w:r>
-      <w:r>
-        <w:rPr>
-          <w:rFonts w:ascii="Times New Roman" w:eastAsia="Times New Roman" w:hAnsi="Times New Roman" w:cs="Times New Roman"/>
-          <w:sz w:val="24"/>
-          <w:szCs w:val="24"/>
-        </w:rPr>
-        <w:t xml:space="preserve"> His</w:t>
-      </w:r>
-      <w:r>
-        <w:rPr>
-          <w:rFonts w:ascii="Times New Roman" w:eastAsia="Times New Roman" w:hAnsi="Times New Roman" w:cs="Times New Roman"/>
-          <w:sz w:val="24"/>
-          <w:szCs w:val="24"/>
-        </w:rPr>
-        <w:t xml:space="preserve"> credentials and experience include</w:t>
-      </w:r>
-      <w:r>
-        <w:rPr>
-          <w:rFonts w:ascii="Times New Roman" w:eastAsia="Times New Roman" w:hAnsi="Times New Roman" w:cs="Times New Roman"/>
-          <w:sz w:val="24"/>
-          <w:szCs w:val="24"/>
-        </w:rPr>
-        <w:t xml:space="preserve">, </w:t>
-      </w:r>
-      <w:r>
-        <w:rPr>
-          <w:rFonts w:ascii="Times New Roman" w:hAnsi="Times New Roman" w:cs="Times New Roman"/>
-          <w:sz w:val="24"/>
-          <w:szCs w:val="24"/>
-        </w:rPr>
-        <w:t>Certified SAFe® Product Owner / Product Manager, Scrum Master Certified SMC™</w:t>
-      </w:r>
-      <w:r>
-        <w:rPr>
-          <w:rFonts w:ascii="Times New Roman" w:hAnsi="Times New Roman" w:cs="Times New Roman"/>
-          <w:sz w:val="24"/>
-          <w:szCs w:val="24"/>
-        </w:rPr>
-        <w:t xml:space="preserve">, </w:t>
-      </w:r>
-      <w:r>
-        <w:rPr>
-          <w:rFonts w:ascii="Times New Roman" w:hAnsi="Times New Roman" w:cs="Times New Roman"/>
-          <w:sz w:val="24"/>
-          <w:szCs w:val="24"/>
-        </w:rPr>
-        <w:t>Robotics Process Automation (RPA) DevOps Engineer, Senior Software Developer and</w:t>
-      </w:r>
-      <w:r>
-        <w:rPr>
-          <w:rFonts w:ascii="Times New Roman" w:hAnsi="Times New Roman" w:cs="Times New Roman"/>
-          <w:sz w:val="24"/>
-          <w:szCs w:val="24"/>
-        </w:rPr>
-        <w:t xml:space="preserve"> </w:t>
-      </w:r>
-      <w:r>
-        <w:rPr>
-          <w:rFonts w:ascii="Times New Roman" w:hAnsi="Times New Roman" w:cs="Times New Roman"/>
-          <w:sz w:val="24"/>
-          <w:szCs w:val="24"/>
-        </w:rPr>
-        <w:t>Staff Software Engineer</w:t>
-      </w:r>
-      <w:r>
-        <w:rPr>
-          <w:rFonts w:ascii="Times New Roman" w:hAnsi="Times New Roman" w:cs="Times New Roman"/>
-          <w:sz w:val="24"/>
-          <w:szCs w:val="24"/>
-        </w:rPr>
-        <w:t xml:space="preserve"> in </w:t>
-      </w:r>
-      <w:r>
-        <w:rPr>
-          <w:rFonts w:ascii="Times New Roman" w:hAnsi="Times New Roman" w:cs="Times New Roman"/>
-          <w:sz w:val="24"/>
-          <w:szCs w:val="24"/>
-        </w:rPr>
-        <w:t xml:space="preserve">Artificial </w:t>
-      </w:r>
-      <w:r>
-        <w:rPr>
-          <w:rFonts w:ascii="Times New Roman" w:hAnsi="Times New Roman" w:cs="Times New Roman"/>
-          <w:sz w:val="24"/>
-          <w:szCs w:val="24"/>
-        </w:rPr>
-        <w:t>Intelligence (</w:t>
-      </w:r>
-      <w:r>
-        <w:rPr>
-          <w:rFonts w:ascii="Times New Roman" w:hAnsi="Times New Roman" w:cs="Times New Roman"/>
-          <w:sz w:val="24"/>
-          <w:szCs w:val="24"/>
-        </w:rPr>
-        <w:t>AI)</w:t>
-      </w:r>
-      <w:r>
-        <w:rPr>
-          <w:rFonts w:ascii="Times New Roman" w:hAnsi="Times New Roman" w:cs="Times New Roman"/>
-          <w:sz w:val="24"/>
-          <w:szCs w:val="24"/>
-        </w:rPr>
-        <w:t xml:space="preserve"> and Machine </w:t>
-      </w:r>
-      <w:r>
-        <w:rPr>
-          <w:rFonts w:ascii="Times New Roman" w:hAnsi="Times New Roman" w:cs="Times New Roman"/>
-          <w:sz w:val="24"/>
-          <w:szCs w:val="24"/>
-        </w:rPr>
-        <w:t>Learning</w:t>
-      </w:r>
-      <w:r>
-        <w:rPr>
-          <w:rFonts w:ascii="Times New Roman" w:hAnsi="Times New Roman" w:cs="Times New Roman"/>
-          <w:sz w:val="24"/>
-          <w:szCs w:val="24"/>
-        </w:rPr>
-        <w:t xml:space="preserve"> (</w:t>
-      </w:r>
-      <w:r>
-        <w:rPr>
-          <w:rFonts w:ascii="Times New Roman" w:hAnsi="Times New Roman" w:cs="Times New Roman"/>
-          <w:sz w:val="24"/>
-          <w:szCs w:val="24"/>
-        </w:rPr>
-        <w:t>ML)</w:t>
-      </w:r>
-      <w:r>
-        <w:rPr>
-          <w:rFonts w:ascii="Times New Roman" w:hAnsi="Times New Roman" w:cs="Times New Roman"/>
-          <w:sz w:val="24"/>
-          <w:szCs w:val="24"/>
-        </w:rPr>
-        <w:t>.</w:t>
-      </w:r>
-    </w:p>
-    <w:p>
-      <w:pPr>
-        <w:jc w:val="both"/>
-        <w:rPr>
-          <w:rFonts w:ascii="Times New Roman" w:eastAsia="Times New Roman" w:hAnsi="Times New Roman" w:cs="Times New Roman"/>
-          <w:sz w:val="24"/>
-          <w:szCs w:val="24"/>
-        </w:rPr>
-      </w:pPr>
-      <w:r>
-        <w:rPr>
-          <w:rFonts w:ascii="Times New Roman" w:eastAsia="Times New Roman" w:hAnsi="Times New Roman" w:cs="Times New Roman"/>
-          <w:sz w:val="24"/>
-          <w:szCs w:val="24"/>
-        </w:rPr>
-        <w:t xml:space="preserve">As demonstrated by </w:t>
-      </w:r>
-      <w:r>
-        <w:rPr>
-          <w:rFonts w:ascii="Times New Roman" w:eastAsia="Times New Roman" w:hAnsi="Times New Roman" w:cs="Times New Roman"/>
-          <w:sz w:val="24"/>
-          <w:szCs w:val="24"/>
-        </w:rPr>
-        <w:t xml:space="preserve">his </w:t>
-      </w:r>
-      <w:r>
-        <w:rPr>
-          <w:rFonts w:ascii="Times New Roman" w:eastAsia="Times New Roman" w:hAnsi="Times New Roman" w:cs="Times New Roman"/>
-          <w:sz w:val="24"/>
-          <w:szCs w:val="24"/>
-        </w:rPr>
-        <w:t xml:space="preserve">work, </w:t>
-      </w:r>
-      <w:r>
-        <w:rPr>
-          <w:rFonts w:ascii="Times New Roman" w:eastAsia="Times New Roman" w:hAnsi="Times New Roman" w:cs="Times New Roman"/>
-          <w:sz w:val="24"/>
-          <w:szCs w:val="24"/>
-        </w:rPr>
-        <w:t>Oscar</w:t>
-      </w:r>
-      <w:r>
-        <w:rPr>
-          <w:rFonts w:ascii="Times New Roman" w:eastAsia="Times New Roman" w:hAnsi="Times New Roman" w:cs="Times New Roman"/>
-          <w:sz w:val="24"/>
-          <w:szCs w:val="24"/>
-        </w:rPr>
-        <w:t xml:space="preserve"> is an accomplished professional who has broadly </w:t>
-      </w:r>
-      <w:r>
-        <w:rPr>
-          <w:rFonts w:ascii="Times New Roman" w:eastAsia="Times New Roman" w:hAnsi="Times New Roman" w:cs="Times New Roman"/>
-          <w:sz w:val="24"/>
-          <w:szCs w:val="24"/>
-        </w:rPr>
-        <w:t>impacted on</w:t>
-      </w:r>
-      <w:r>
-        <w:rPr>
-          <w:rFonts w:ascii="Times New Roman" w:eastAsia="Times New Roman" w:hAnsi="Times New Roman" w:cs="Times New Roman"/>
-          <w:sz w:val="24"/>
-          <w:szCs w:val="24"/>
-        </w:rPr>
-        <w:t xml:space="preserve"> the </w:t>
-      </w:r>
-      <w:r>
-        <w:rPr>
-          <w:rFonts w:ascii="Times New Roman" w:eastAsia="Times New Roman" w:hAnsi="Times New Roman" w:cs="Times New Roman"/>
-          <w:sz w:val="24"/>
-          <w:szCs w:val="24"/>
-        </w:rPr>
-        <w:t xml:space="preserve">Process Automation (RPA) and Artificial Intelligence (AI) </w:t>
-      </w:r>
-      <w:r>
-        <w:rPr>
-          <w:rFonts w:ascii="Times New Roman" w:eastAsia="Times New Roman" w:hAnsi="Times New Roman" w:cs="Times New Roman"/>
-          <w:sz w:val="24"/>
-          <w:szCs w:val="24"/>
-        </w:rPr>
-        <w:t>field</w:t>
-      </w:r>
-      <w:r>
-        <w:rPr>
-          <w:rFonts w:ascii="Times New Roman" w:eastAsia="Times New Roman" w:hAnsi="Times New Roman" w:cs="Times New Roman"/>
-          <w:sz w:val="24"/>
-          <w:szCs w:val="24"/>
-        </w:rPr>
-        <w:t xml:space="preserve"> </w:t>
-      </w:r>
-      <w:r>
-        <w:rPr>
-          <w:rFonts w:ascii="Times New Roman" w:eastAsia="Times New Roman" w:hAnsi="Times New Roman" w:cs="Times New Roman"/>
-          <w:sz w:val="24"/>
-          <w:szCs w:val="24"/>
-        </w:rPr>
-        <w:t>through</w:t>
-      </w:r>
-      <w:r>
-        <w:rPr>
-          <w:rFonts w:ascii="Times New Roman" w:eastAsia="Times New Roman" w:hAnsi="Times New Roman" w:cs="Times New Roman"/>
-          <w:sz w:val="24"/>
-          <w:szCs w:val="24"/>
-        </w:rPr>
-        <w:t>.</w:t>
-      </w:r>
-    </w:p>
-    <w:p>
-      <w:pPr>
-        <w:pStyle w:val="ListParagraph"/>
-        <w:numPr>
-          <w:ilvl w:val="0"/>
-          <w:numId w:val="19"/>
-        </w:numPr>
-        <w:rPr>
-          <w:rFonts w:ascii="Times New Roman" w:eastAsia="Times New Roman" w:hAnsi="Times New Roman" w:cs="Times New Roman"/>
-          <w:color w:val="000000" w:themeColor="text1"/>
-          <w:sz w:val="24"/>
-          <w:szCs w:val="24"/>
-        </w:rPr>
-      </w:pPr>
-      <w:r>
-        <w:rPr>
-          <w:rFonts w:ascii="Times New Roman" w:eastAsia="Times New Roman" w:hAnsi="Times New Roman" w:cs="Times New Roman"/>
-          <w:color w:val="000000" w:themeColor="text1"/>
-          <w:sz w:val="24"/>
-          <w:szCs w:val="24"/>
-        </w:rPr>
-        <w:t xml:space="preserve">As an AI/ML Machine Learning Engineer in his current company, he has been part of the Data Science Industrialization team and </w:t>
-      </w:r>
-      <w:r>
-        <w:rPr>
-          <w:rFonts w:ascii="Times New Roman" w:eastAsia="Times New Roman" w:hAnsi="Times New Roman" w:cs="Times New Roman"/>
-          <w:color w:val="000000" w:themeColor="text1"/>
-          <w:sz w:val="24"/>
-          <w:szCs w:val="24"/>
-        </w:rPr>
-        <w:t>is responsible</w:t>
-      </w:r>
-      <w:r>
-        <w:rPr>
-          <w:rFonts w:ascii="Times New Roman" w:eastAsia="Times New Roman" w:hAnsi="Times New Roman" w:cs="Times New Roman"/>
-          <w:color w:val="000000" w:themeColor="text1"/>
-          <w:sz w:val="24"/>
-          <w:szCs w:val="24"/>
-        </w:rPr>
-        <w:t xml:space="preserve"> of building and automating high-quality data science pipelines that power key business applications with advanced analytics/AI/ML. Define and maintains ML Ops best practices and deploy and maintain production analytics and data science modeling workflows.</w:t>
-      </w:r>
-    </w:p>
-    <w:p>
-      <w:pPr>
-        <w:numPr>
-          <w:ilvl w:val="1"/>
-          <w:numId w:val="20"/>
-        </w:numPr>
-        <w:spacing w:line="278" w:lineRule="auto"/>
-        <w:rPr>
-          <w:rFonts w:ascii="Times New Roman" w:hAnsi="Times New Roman" w:cs="Times New Roman"/>
-          <w:sz w:val="24"/>
-          <w:szCs w:val="24"/>
-        </w:rPr>
-      </w:pPr>
-      <w:r>
-        <w:rPr>
-          <w:rFonts w:ascii="Times New Roman" w:eastAsia="Times New Roman" w:hAnsi="Times New Roman" w:cs="Times New Roman"/>
-          <w:color w:val="000000" w:themeColor="text1"/>
-          <w:sz w:val="24"/>
-          <w:szCs w:val="24"/>
-        </w:rPr>
-        <w:t>He</w:t>
-      </w:r>
-      <w:r>
-        <w:rPr>
-          <w:rFonts w:ascii="Times New Roman" w:hAnsi="Times New Roman" w:cs="Times New Roman"/>
-          <w:sz w:val="24"/>
-          <w:szCs w:val="24"/>
-        </w:rPr>
-        <w:t xml:space="preserve"> </w:t>
-      </w:r>
-      <w:r>
-        <w:rPr>
-          <w:rFonts w:ascii="Times New Roman" w:hAnsi="Times New Roman" w:cs="Times New Roman"/>
-          <w:sz w:val="24"/>
-          <w:szCs w:val="24"/>
-        </w:rPr>
-        <w:t>has</w:t>
-      </w:r>
-      <w:r>
-        <w:rPr>
-          <w:rFonts w:ascii="Times New Roman" w:hAnsi="Times New Roman" w:cs="Times New Roman"/>
-          <w:sz w:val="24"/>
-          <w:szCs w:val="24"/>
-        </w:rPr>
-        <w:t xml:space="preserve"> automated complex workflows, </w:t>
-      </w:r>
-      <w:r>
-        <w:rPr>
-          <w:rFonts w:ascii="Times New Roman" w:hAnsi="Times New Roman" w:cs="Times New Roman"/>
-          <w:sz w:val="24"/>
-          <w:szCs w:val="24"/>
-        </w:rPr>
-        <w:t>improved</w:t>
-      </w:r>
-      <w:r>
-        <w:rPr>
-          <w:rFonts w:ascii="Times New Roman" w:hAnsi="Times New Roman" w:cs="Times New Roman"/>
-          <w:sz w:val="24"/>
-          <w:szCs w:val="24"/>
-        </w:rPr>
-        <w:t xml:space="preserve"> efficiency and </w:t>
-      </w:r>
-      <w:r>
-        <w:rPr>
-          <w:rFonts w:ascii="Times New Roman" w:hAnsi="Times New Roman" w:cs="Times New Roman"/>
-          <w:sz w:val="24"/>
-          <w:szCs w:val="24"/>
-        </w:rPr>
-        <w:t>reduced</w:t>
-      </w:r>
-      <w:r>
-        <w:rPr>
-          <w:rFonts w:ascii="Times New Roman" w:hAnsi="Times New Roman" w:cs="Times New Roman"/>
-          <w:sz w:val="24"/>
-          <w:szCs w:val="24"/>
-        </w:rPr>
-        <w:t xml:space="preserve"> operational costs.</w:t>
-      </w:r>
-    </w:p>
-    <w:p>
-      <w:pPr>
-        <w:numPr>
-          <w:ilvl w:val="0"/>
-          <w:numId w:val="20"/>
-        </w:numPr>
-        <w:spacing w:line="278" w:lineRule="auto"/>
-        <w:rPr>
-          <w:rFonts w:ascii="Times New Roman" w:hAnsi="Times New Roman" w:cs="Times New Roman"/>
-          <w:sz w:val="24"/>
-          <w:szCs w:val="24"/>
-        </w:rPr>
-      </w:pPr>
-      <w:r>
-        <w:rPr>
-          <w:rFonts w:ascii="Times New Roman" w:eastAsia="Times New Roman" w:hAnsi="Times New Roman" w:cs="Times New Roman"/>
-          <w:color w:val="000000" w:themeColor="text1"/>
-          <w:sz w:val="24"/>
-          <w:szCs w:val="24"/>
-        </w:rPr>
-        <w:t>Additionally, he has performed as support engineer in the Robotics and Intelligent Automation area, included in his duties analytics development which is foundational to effective AI and ML implementations in any organization</w:t>
-      </w:r>
-      <w:r>
-        <w:rPr>
-          <w:rFonts w:ascii="Times New Roman" w:eastAsia="Times New Roman" w:hAnsi="Times New Roman" w:cs="Times New Roman"/>
-          <w:color w:val="000000" w:themeColor="text1"/>
-          <w:sz w:val="24"/>
-          <w:szCs w:val="24"/>
-        </w:rPr>
-        <w:t>,</w:t>
-      </w:r>
-      <w:r>
-        <w:rPr>
-          <w:rFonts w:ascii="Times New Roman" w:hAnsi="Times New Roman" w:cs="Times New Roman"/>
-          <w:sz w:val="24"/>
-          <w:szCs w:val="24"/>
-        </w:rPr>
-        <w:t xml:space="preserve"> </w:t>
-      </w:r>
-      <w:r>
-        <w:rPr>
-          <w:rFonts w:ascii="Times New Roman" w:hAnsi="Times New Roman" w:cs="Times New Roman"/>
-          <w:sz w:val="24"/>
-          <w:szCs w:val="24"/>
-        </w:rPr>
-        <w:t xml:space="preserve">In </w:t>
-      </w:r>
-      <w:r>
-        <w:rPr>
-          <w:rFonts w:ascii="Times New Roman" w:hAnsi="Times New Roman" w:cs="Times New Roman"/>
-          <w:sz w:val="24"/>
-          <w:szCs w:val="24"/>
-        </w:rPr>
-        <w:t xml:space="preserve">his </w:t>
-      </w:r>
-      <w:r>
-        <w:rPr>
-          <w:rFonts w:ascii="Times New Roman" w:hAnsi="Times New Roman" w:cs="Times New Roman"/>
-          <w:sz w:val="24"/>
-          <w:szCs w:val="24"/>
-        </w:rPr>
-        <w:t xml:space="preserve">role as a Robotics Process Automation (RPA) DevOps Engineer, </w:t>
-      </w:r>
-      <w:r>
-        <w:rPr>
-          <w:rFonts w:ascii="Times New Roman" w:hAnsi="Times New Roman" w:cs="Times New Roman"/>
-          <w:sz w:val="24"/>
-          <w:szCs w:val="24"/>
-        </w:rPr>
-        <w:t>he</w:t>
-      </w:r>
-      <w:r>
-        <w:rPr>
-          <w:rFonts w:ascii="Times New Roman" w:hAnsi="Times New Roman" w:cs="Times New Roman"/>
-          <w:sz w:val="24"/>
-          <w:szCs w:val="24"/>
-        </w:rPr>
-        <w:t xml:space="preserve"> </w:t>
-      </w:r>
-      <w:r>
-        <w:rPr>
-          <w:rFonts w:ascii="Times New Roman" w:hAnsi="Times New Roman" w:cs="Times New Roman"/>
-          <w:sz w:val="24"/>
-          <w:szCs w:val="24"/>
-        </w:rPr>
-        <w:t>has</w:t>
-      </w:r>
-      <w:r>
-        <w:rPr>
-          <w:rFonts w:ascii="Times New Roman" w:hAnsi="Times New Roman" w:cs="Times New Roman"/>
-          <w:sz w:val="24"/>
-          <w:szCs w:val="24"/>
-        </w:rPr>
-        <w:t xml:space="preserve"> automated complex workflows, </w:t>
-      </w:r>
-      <w:r>
-        <w:rPr>
-          <w:rFonts w:ascii="Times New Roman" w:hAnsi="Times New Roman" w:cs="Times New Roman"/>
-          <w:sz w:val="24"/>
-          <w:szCs w:val="24"/>
-        </w:rPr>
-        <w:t>improved</w:t>
-      </w:r>
-      <w:r>
-        <w:rPr>
-          <w:rFonts w:ascii="Times New Roman" w:hAnsi="Times New Roman" w:cs="Times New Roman"/>
-          <w:sz w:val="24"/>
-          <w:szCs w:val="24"/>
-        </w:rPr>
-        <w:t xml:space="preserve"> efficiency and </w:t>
-      </w:r>
-      <w:r>
-        <w:rPr>
-          <w:rFonts w:ascii="Times New Roman" w:hAnsi="Times New Roman" w:cs="Times New Roman"/>
-          <w:sz w:val="24"/>
-          <w:szCs w:val="24"/>
-        </w:rPr>
-        <w:t>reduced</w:t>
-      </w:r>
-      <w:r>
-        <w:rPr>
-          <w:rFonts w:ascii="Times New Roman" w:hAnsi="Times New Roman" w:cs="Times New Roman"/>
-          <w:sz w:val="24"/>
-          <w:szCs w:val="24"/>
-        </w:rPr>
-        <w:t xml:space="preserve"> operational costs.</w:t>
+      <w:commentRangeEnd w:id="2"/>
+      <w:r>
+        <w:commentReference w:id="2"/>
+      </w:r>
+      <w:commentRangeEnd w:id="3"/>
+      <w:r>
+        <w:commentReference w:id="3"/>
+      </w:r>
+      <w:r>
+        <w:rPr>
+          <w:rFonts w:ascii="Times New Roman" w:eastAsia="Times New Roman" w:hAnsi="Times New Roman" w:cs="Times New Roman"/>
+          <w:sz w:val="24"/>
+          <w:szCs w:val="24"/>
+        </w:rPr>
+        <w:t>in the {</w:t>
+      </w:r>
+      <w:r>
+        <w:rPr>
+          <w:rFonts w:ascii="Times New Roman" w:eastAsia="Times New Roman" w:hAnsi="Times New Roman" w:cs="Times New Roman"/>
+          <w:sz w:val="24"/>
+          <w:szCs w:val="24"/>
+          <w:highlight w:val="yellow"/>
+        </w:rPr>
+        <w:t>field of endeavor</w:t>
+      </w:r>
+      <w:r>
+        <w:rPr>
+          <w:rFonts w:ascii="Times New Roman" w:eastAsia="Times New Roman" w:hAnsi="Times New Roman" w:cs="Times New Roman"/>
+          <w:sz w:val="24"/>
+          <w:szCs w:val="24"/>
+        </w:rPr>
+        <w:t>}</w:t>
+      </w:r>
+      <w:r>
+        <w:rPr>
+          <w:rFonts w:ascii="Times New Roman" w:eastAsia="Times New Roman" w:hAnsi="Times New Roman" w:cs="Times New Roman"/>
+          <w:sz w:val="24"/>
+          <w:szCs w:val="24"/>
+        </w:rPr>
+        <w:t xml:space="preserve">. </w:t>
+      </w:r>
+      <w:r>
+        <w:rPr>
+          <w:rFonts w:ascii="Times New Roman" w:eastAsia="Times New Roman" w:hAnsi="Times New Roman" w:cs="Times New Roman"/>
+          <w:sz w:val="24"/>
+          <w:szCs w:val="24"/>
+        </w:rPr>
+        <w:t>{</w:t>
+      </w:r>
+      <w:r>
+        <w:rPr>
+          <w:rFonts w:ascii="Times New Roman" w:eastAsia="Times New Roman" w:hAnsi="Times New Roman" w:cs="Times New Roman"/>
+          <w:sz w:val="24"/>
+          <w:szCs w:val="24"/>
+          <w:highlight w:val="yellow"/>
+        </w:rPr>
+        <w:t>His/her</w:t>
+      </w:r>
+      <w:r>
+        <w:rPr>
+          <w:rFonts w:ascii="Times New Roman" w:eastAsia="Times New Roman" w:hAnsi="Times New Roman" w:cs="Times New Roman"/>
+          <w:sz w:val="24"/>
+          <w:szCs w:val="24"/>
+        </w:rPr>
+        <w:t>} credentials and experience include {</w:t>
+      </w:r>
+      <w:r>
+        <w:rPr>
+          <w:rFonts w:ascii="Times New Roman" w:eastAsia="Times New Roman" w:hAnsi="Times New Roman" w:cs="Times New Roman"/>
+          <w:sz w:val="24"/>
+          <w:szCs w:val="24"/>
+          <w:highlight w:val="yellow"/>
+        </w:rPr>
+        <w:t>summarize Petitioner’s credentials</w:t>
+      </w:r>
+      <w:r>
+        <w:rPr>
+          <w:rFonts w:ascii="Times New Roman" w:eastAsia="Times New Roman" w:hAnsi="Times New Roman" w:cs="Times New Roman"/>
+          <w:sz w:val="24"/>
+          <w:szCs w:val="24"/>
+          <w:highlight w:val="yellow"/>
+        </w:rPr>
+        <w:t xml:space="preserve"> and work </w:t>
+      </w:r>
+      <w:proofErr w:type="gramStart"/>
+      <w:r>
+        <w:rPr>
+          <w:rFonts w:ascii="Times New Roman" w:eastAsia="Times New Roman" w:hAnsi="Times New Roman" w:cs="Times New Roman"/>
+          <w:sz w:val="24"/>
+          <w:szCs w:val="24"/>
+          <w:highlight w:val="yellow"/>
+        </w:rPr>
+        <w:t>experience</w:t>
+      </w:r>
+      <w:r>
+        <w:rPr>
+          <w:rFonts w:ascii="Times New Roman" w:eastAsia="Times New Roman" w:hAnsi="Times New Roman" w:cs="Times New Roman"/>
+          <w:sz w:val="24"/>
+          <w:szCs w:val="24"/>
+        </w:rPr>
+        <w:t>}.</w:t>
+      </w:r>
+      <w:proofErr w:type="gramEnd"/>
+      <w:r>
+        <w:rPr>
+          <w:rFonts w:ascii="Times New Roman" w:eastAsia="Times New Roman" w:hAnsi="Times New Roman" w:cs="Times New Roman"/>
+          <w:sz w:val="24"/>
+          <w:szCs w:val="24"/>
+        </w:rPr>
+        <w:t xml:space="preserve"> As demonstrated by {</w:t>
+      </w:r>
+      <w:r>
+        <w:rPr>
+          <w:rFonts w:ascii="Times New Roman" w:eastAsia="Times New Roman" w:hAnsi="Times New Roman" w:cs="Times New Roman"/>
+          <w:sz w:val="24"/>
+          <w:szCs w:val="24"/>
+          <w:highlight w:val="yellow"/>
+        </w:rPr>
+        <w:t>his/her</w:t>
+      </w:r>
+      <w:r>
+        <w:rPr>
+          <w:rFonts w:ascii="Times New Roman" w:eastAsia="Times New Roman" w:hAnsi="Times New Roman" w:cs="Times New Roman"/>
+          <w:sz w:val="24"/>
+          <w:szCs w:val="24"/>
+        </w:rPr>
+        <w:t xml:space="preserve">} work, </w:t>
+      </w:r>
+      <w:r>
+        <w:rPr>
+          <w:rFonts w:ascii="Times New Roman" w:eastAsia="Times New Roman" w:hAnsi="Times New Roman" w:cs="Times New Roman"/>
+          <w:sz w:val="24"/>
+          <w:szCs w:val="24"/>
+        </w:rPr>
+        <w:t>{</w:t>
+      </w:r>
+      <w:r>
+        <w:rPr>
+          <w:rFonts w:ascii="Times New Roman" w:eastAsia="Times New Roman" w:hAnsi="Times New Roman" w:cs="Times New Roman"/>
+          <w:sz w:val="24"/>
+          <w:szCs w:val="24"/>
+          <w:highlight w:val="yellow"/>
+        </w:rPr>
+        <w:t>Petitioner’s name</w:t>
+      </w:r>
+      <w:r>
+        <w:rPr>
+          <w:rFonts w:ascii="Times New Roman" w:eastAsia="Times New Roman" w:hAnsi="Times New Roman" w:cs="Times New Roman"/>
+          <w:sz w:val="24"/>
+          <w:szCs w:val="24"/>
+        </w:rPr>
+        <w:t xml:space="preserve">} is an accomplished professional who has broadly impacted the </w:t>
+      </w:r>
+      <w:r>
+        <w:rPr>
+          <w:rFonts w:ascii="Times New Roman" w:eastAsia="Times New Roman" w:hAnsi="Times New Roman" w:cs="Times New Roman"/>
+          <w:sz w:val="24"/>
+          <w:szCs w:val="24"/>
+        </w:rPr>
+        <w:t>{</w:t>
+      </w:r>
+      <w:r>
+        <w:rPr>
+          <w:rFonts w:ascii="Times New Roman" w:eastAsia="Times New Roman" w:hAnsi="Times New Roman" w:cs="Times New Roman"/>
+          <w:sz w:val="24"/>
+          <w:szCs w:val="24"/>
+          <w:highlight w:val="yellow"/>
+        </w:rPr>
+        <w:t>field of endeavor</w:t>
+      </w:r>
+      <w:r>
+        <w:rPr>
+          <w:rFonts w:ascii="Times New Roman" w:eastAsia="Times New Roman" w:hAnsi="Times New Roman" w:cs="Times New Roman"/>
+          <w:sz w:val="24"/>
+          <w:szCs w:val="24"/>
+        </w:rPr>
+        <w:t>} through {</w:t>
+      </w:r>
+      <w:r>
+        <w:rPr>
+          <w:rFonts w:ascii="Times New Roman" w:eastAsia="Times New Roman" w:hAnsi="Times New Roman" w:cs="Times New Roman"/>
+          <w:sz w:val="24"/>
+          <w:szCs w:val="24"/>
+          <w:highlight w:val="yellow"/>
+        </w:rPr>
+        <w:t xml:space="preserve">provide details about Petitioner’s projects/events that show a positive impact to the company that he/she works for, to the region, to the industry, </w:t>
+      </w:r>
+      <w:r>
+        <w:rPr>
+          <w:rFonts w:ascii="Times New Roman" w:eastAsia="Times New Roman" w:hAnsi="Times New Roman" w:cs="Times New Roman"/>
+          <w:sz w:val="24"/>
+          <w:szCs w:val="24"/>
+          <w:highlight w:val="yellow"/>
+        </w:rPr>
+        <w:t xml:space="preserve">to the </w:t>
+      </w:r>
+      <w:r>
+        <w:rPr>
+          <w:rFonts w:ascii="Times New Roman" w:eastAsia="Times New Roman" w:hAnsi="Times New Roman" w:cs="Times New Roman"/>
+          <w:sz w:val="24"/>
+          <w:szCs w:val="24"/>
+          <w:highlight w:val="yellow"/>
+        </w:rPr>
+        <w:t xml:space="preserve">state, or </w:t>
+      </w:r>
+      <w:r>
+        <w:rPr>
+          <w:rFonts w:ascii="Times New Roman" w:eastAsia="Times New Roman" w:hAnsi="Times New Roman" w:cs="Times New Roman"/>
+          <w:sz w:val="24"/>
+          <w:szCs w:val="24"/>
+          <w:highlight w:val="yellow"/>
+        </w:rPr>
+        <w:t xml:space="preserve">to the </w:t>
+      </w:r>
+      <w:r>
+        <w:rPr>
+          <w:rFonts w:ascii="Times New Roman" w:eastAsia="Times New Roman" w:hAnsi="Times New Roman" w:cs="Times New Roman"/>
+          <w:sz w:val="24"/>
+          <w:szCs w:val="24"/>
+          <w:highlight w:val="yellow"/>
+        </w:rPr>
+        <w:t>country where he/she lives</w:t>
+      </w:r>
+      <w:r>
+        <w:rPr>
+          <w:rFonts w:ascii="Times New Roman" w:eastAsia="Times New Roman" w:hAnsi="Times New Roman" w:cs="Times New Roman"/>
+          <w:sz w:val="24"/>
+          <w:szCs w:val="24"/>
+          <w:highlight w:val="yellow"/>
+        </w:rPr>
+        <w:t xml:space="preserve">. It is imperative to provide specific examples of these projects and </w:t>
+      </w:r>
+      <w:r>
+        <w:rPr>
+          <w:rFonts w:ascii="Times New Roman" w:eastAsia="Times New Roman" w:hAnsi="Times New Roman" w:cs="Times New Roman"/>
+          <w:sz w:val="24"/>
+          <w:szCs w:val="24"/>
+          <w:highlight w:val="yellow"/>
+        </w:rPr>
+        <w:t>avoid general explanations</w:t>
+      </w:r>
+      <w:r>
+        <w:rPr>
+          <w:rFonts w:ascii="Times New Roman" w:eastAsia="Times New Roman" w:hAnsi="Times New Roman" w:cs="Times New Roman"/>
+          <w:sz w:val="24"/>
+          <w:szCs w:val="24"/>
+          <w:highlight w:val="yellow"/>
+        </w:rPr>
+        <w:t xml:space="preserve">. See the following </w:t>
+      </w:r>
+      <w:proofErr w:type="gramStart"/>
+      <w:r>
+        <w:rPr>
+          <w:rFonts w:ascii="Times New Roman" w:eastAsia="Times New Roman" w:hAnsi="Times New Roman" w:cs="Times New Roman"/>
+          <w:sz w:val="24"/>
+          <w:szCs w:val="24"/>
+          <w:highlight w:val="yellow"/>
+        </w:rPr>
+        <w:t>pointers</w:t>
+      </w:r>
+      <w:proofErr w:type="gramEnd"/>
+      <w:r>
+        <w:rPr>
+          <w:rFonts w:ascii="Times New Roman" w:eastAsia="Times New Roman" w:hAnsi="Times New Roman" w:cs="Times New Roman"/>
+          <w:sz w:val="24"/>
+          <w:szCs w:val="24"/>
+          <w:highlight w:val="yellow"/>
+        </w:rPr>
+        <w:t xml:space="preserve"> to help you elaborate</w:t>
+      </w:r>
+      <w:r>
+        <w:rPr>
+          <w:rFonts w:ascii="Times New Roman" w:eastAsia="Times New Roman" w:hAnsi="Times New Roman" w:cs="Times New Roman"/>
+          <w:sz w:val="24"/>
+          <w:szCs w:val="24"/>
+        </w:rPr>
+        <w:t>}.</w:t>
+      </w:r>
+      <w:commentRangeEnd w:id="1"/>
+      <w:r>
+        <w:rPr>
+          <w:rStyle w:val="CommentReference"/>
+        </w:rPr>
+        <w:commentReference w:id="1"/>
       </w:r>
     </w:p>
     <w:p>
@@ -891,107 +645,24 @@
         <w:pStyle w:val="ListParagraph"/>
         <w:numPr>
           <w:ilvl w:val="1"/>
-          <w:numId w:val="19"/>
+          <w:numId w:val="17"/>
         </w:numPr>
-        <w:spacing w:line="278" w:lineRule="auto"/>
-        <w:rPr>
-          <w:rFonts w:ascii="Times New Roman" w:hAnsi="Times New Roman" w:cs="Times New Roman"/>
-          <w:sz w:val="24"/>
-          <w:szCs w:val="24"/>
-        </w:rPr>
-      </w:pPr>
-      <w:r>
         <w:rPr>
           <w:rFonts w:ascii="Times New Roman" w:eastAsia="Times New Roman" w:hAnsi="Times New Roman" w:cs="Times New Roman"/>
           <w:color w:val="000000" w:themeColor="text1"/>
           <w:sz w:val="24"/>
           <w:szCs w:val="24"/>
         </w:rPr>
-        <w:t xml:space="preserve">Oscar’s </w:t>
-      </w:r>
-      <w:r>
-        <w:rPr>
-          <w:rFonts w:ascii="Times New Roman" w:hAnsi="Times New Roman" w:cs="Times New Roman"/>
-          <w:sz w:val="24"/>
-          <w:szCs w:val="24"/>
-        </w:rPr>
-        <w:t xml:space="preserve">extensive experience as a Senior Software Developer and now a Staff Software Engineer, </w:t>
-      </w:r>
-      <w:r>
-        <w:rPr>
-          <w:rFonts w:ascii="Times New Roman" w:hAnsi="Times New Roman" w:cs="Times New Roman"/>
-          <w:sz w:val="24"/>
-          <w:szCs w:val="24"/>
-        </w:rPr>
-        <w:t>he</w:t>
-      </w:r>
-      <w:r>
-        <w:rPr>
-          <w:rFonts w:ascii="Times New Roman" w:hAnsi="Times New Roman" w:cs="Times New Roman"/>
-          <w:sz w:val="24"/>
-          <w:szCs w:val="24"/>
-        </w:rPr>
-        <w:t xml:space="preserve"> </w:t>
-      </w:r>
-      <w:r>
-        <w:rPr>
-          <w:rFonts w:ascii="Times New Roman" w:hAnsi="Times New Roman" w:cs="Times New Roman"/>
-          <w:sz w:val="24"/>
-          <w:szCs w:val="24"/>
-        </w:rPr>
-        <w:t>has</w:t>
-      </w:r>
-      <w:r>
-        <w:rPr>
-          <w:rFonts w:ascii="Times New Roman" w:hAnsi="Times New Roman" w:cs="Times New Roman"/>
-          <w:sz w:val="24"/>
-          <w:szCs w:val="24"/>
-        </w:rPr>
-        <w:t xml:space="preserve"> led development projects, mentored junior developers, and contributed to the design and implementation of scalable software solutions</w:t>
-      </w:r>
-    </w:p>
-    <w:p>
-      <w:pPr>
-        <w:pStyle w:val="ListParagraph"/>
+      </w:pPr>
+      <w:commentRangeStart w:id="4"/>
+      <w:r>
         <w:rPr>
           <w:rFonts w:ascii="Times New Roman" w:eastAsia="Times New Roman" w:hAnsi="Times New Roman" w:cs="Times New Roman"/>
           <w:color w:val="000000" w:themeColor="text1"/>
           <w:sz w:val="24"/>
           <w:szCs w:val="24"/>
         </w:rPr>
-      </w:pPr>
-    </w:p>
-    <w:p>
-      <w:pPr>
-        <w:pStyle w:val="ListParagraph"/>
-        <w:numPr>
-          <w:ilvl w:val="0"/>
-          <w:numId w:val="19"/>
-        </w:numPr>
-        <w:rPr>
-          <w:rFonts w:ascii="Times New Roman" w:eastAsia="Times New Roman" w:hAnsi="Times New Roman" w:cs="Times New Roman"/>
-          <w:color w:val="000000" w:themeColor="text1"/>
-          <w:sz w:val="24"/>
-          <w:szCs w:val="24"/>
-        </w:rPr>
-      </w:pPr>
-      <w:r>
-        <w:rPr>
-          <w:rFonts w:ascii="Times New Roman" w:eastAsia="Times New Roman" w:hAnsi="Times New Roman" w:cs="Times New Roman"/>
-          <w:color w:val="000000" w:themeColor="text1"/>
-          <w:sz w:val="24"/>
-          <w:szCs w:val="24"/>
-        </w:rPr>
-        <w:t>He has technology projects management experience as developer, product owner and scrum master which is an ability required to ensure IT projects success</w:t>
-      </w:r>
-      <w:r>
-        <w:rPr>
-          <w:rFonts w:ascii="Times New Roman" w:eastAsia="Times New Roman" w:hAnsi="Times New Roman" w:cs="Times New Roman"/>
-          <w:color w:val="000000" w:themeColor="text1"/>
-          <w:sz w:val="24"/>
-          <w:szCs w:val="24"/>
-        </w:rPr>
-        <w:t>.</w:t>
+        <w:t>Major accomplishments and/or achievements within their role or organization.</w:t>
       </w:r>
     </w:p>
     <w:p>
@@ -999,7 +670,7 @@
         <w:pStyle w:val="ListParagraph"/>
         <w:numPr>
           <w:ilvl w:val="1"/>
-          <w:numId w:val="19"/>
+          <w:numId w:val="17"/>
         </w:numPr>
         <w:rPr>
           <w:rFonts w:ascii="Times New Roman" w:eastAsia="Times New Roman" w:hAnsi="Times New Roman" w:cs="Times New Roman"/>
@@ -1010,51 +681,12 @@
       </w:pPr>
       <w:r>
         <w:rPr>
-          <w:rFonts w:ascii="Times New Roman" w:hAnsi="Times New Roman" w:cs="Times New Roman"/>
-          <w:sz w:val="24"/>
-          <w:szCs w:val="24"/>
-        </w:rPr>
-        <w:t>A</w:t>
-      </w:r>
-      <w:r>
-        <w:rPr>
-          <w:rFonts w:ascii="Times New Roman" w:hAnsi="Times New Roman" w:cs="Times New Roman"/>
-          <w:sz w:val="24"/>
-          <w:szCs w:val="24"/>
-        </w:rPr>
-        <w:t xml:space="preserve">s a Certified SAFe® Product Owner / Product </w:t>
-      </w:r>
-      <w:r>
-        <w:rPr>
-          <w:rFonts w:ascii="Times New Roman" w:hAnsi="Times New Roman" w:cs="Times New Roman"/>
-          <w:sz w:val="24"/>
-          <w:szCs w:val="24"/>
-        </w:rPr>
-        <w:t>Manager</w:t>
-      </w:r>
-      <w:r>
-        <w:rPr>
-          <w:rFonts w:ascii="Times New Roman" w:hAnsi="Times New Roman" w:cs="Times New Roman"/>
-          <w:sz w:val="24"/>
-          <w:szCs w:val="24"/>
-        </w:rPr>
-        <w:t xml:space="preserve"> has</w:t>
-      </w:r>
-      <w:r>
-        <w:rPr>
-          <w:rFonts w:ascii="Times New Roman" w:hAnsi="Times New Roman" w:cs="Times New Roman"/>
-          <w:sz w:val="24"/>
-          <w:szCs w:val="24"/>
-        </w:rPr>
-        <w:t xml:space="preserve"> successfully managed product backlogs, prioritized features, and ensured alignment with business goals</w:t>
-      </w:r>
-      <w:r>
-        <w:rPr>
-          <w:rFonts w:ascii="Times New Roman" w:hAnsi="Times New Roman" w:cs="Times New Roman"/>
-          <w:sz w:val="24"/>
-          <w:szCs w:val="24"/>
-        </w:rPr>
-        <w:t>.</w:t>
+          <w:rFonts w:ascii="Times New Roman" w:eastAsia="Times New Roman" w:hAnsi="Times New Roman" w:cs="Times New Roman"/>
+          <w:color w:val="000000" w:themeColor="text1"/>
+          <w:sz w:val="24"/>
+          <w:szCs w:val="24"/>
+        </w:rPr>
+        <w:t>Significant and important awards and what was the petitioner’s contribution to receive the award?</w:t>
       </w:r>
     </w:p>
     <w:p>
@@ -1062,7 +694,7 @@
         <w:pStyle w:val="ListParagraph"/>
         <w:numPr>
           <w:ilvl w:val="1"/>
-          <w:numId w:val="19"/>
+          <w:numId w:val="17"/>
         </w:numPr>
         <w:rPr>
           <w:rFonts w:ascii="Times New Roman" w:eastAsia="Times New Roman" w:hAnsi="Times New Roman" w:cs="Times New Roman"/>
@@ -1073,26 +705,21 @@
       </w:pPr>
       <w:r>
         <w:rPr>
-          <w:rFonts w:ascii="Times New Roman" w:hAnsi="Times New Roman" w:cs="Times New Roman"/>
-          <w:sz w:val="24"/>
-          <w:szCs w:val="24"/>
-        </w:rPr>
-        <w:lastRenderedPageBreak/>
-        <w:t xml:space="preserve">Holding </w:t>
-      </w:r>
-      <w:r>
-        <w:rPr>
-          <w:rFonts w:ascii="Times New Roman" w:hAnsi="Times New Roman" w:cs="Times New Roman"/>
-          <w:sz w:val="24"/>
-          <w:szCs w:val="24"/>
-        </w:rPr>
-        <w:t>a Scrum Master Certified SMC™ credential has enabled him to lead agile teams, facilitate scrum ceremonies, and drive continuous improvement in project delivery</w:t>
+          <w:rFonts w:ascii="Times New Roman" w:eastAsia="Times New Roman" w:hAnsi="Times New Roman" w:cs="Times New Roman"/>
+          <w:color w:val="000000" w:themeColor="text1"/>
+          <w:sz w:val="24"/>
+          <w:szCs w:val="24"/>
+        </w:rPr>
+        <w:t>Challenges or any adversity that the petitioner was able to overcome in their role.</w:t>
       </w:r>
     </w:p>
     <w:p>
       <w:pPr>
         <w:pStyle w:val="ListParagraph"/>
-        <w:ind w:left="1440"/>
+        <w:numPr>
+          <w:ilvl w:val="1"/>
+          <w:numId w:val="17"/>
+        </w:numPr>
         <w:rPr>
           <w:rFonts w:ascii="Times New Roman" w:eastAsia="Times New Roman" w:hAnsi="Times New Roman" w:cs="Times New Roman"/>
           <w:color w:val="000000" w:themeColor="text1"/>
@@ -1100,204 +727,58 @@
           <w:szCs w:val="24"/>
         </w:rPr>
       </w:pPr>
+      <w:r>
+        <w:rPr>
+          <w:rFonts w:ascii="Times New Roman" w:eastAsia="Times New Roman" w:hAnsi="Times New Roman" w:cs="Times New Roman"/>
+          <w:color w:val="000000" w:themeColor="text1"/>
+          <w:sz w:val="24"/>
+          <w:szCs w:val="24"/>
+        </w:rPr>
+        <w:t>What sets the petitioner apart from other similar professionals in this field?</w:t>
+      </w:r>
     </w:p>
     <w:p>
       <w:pPr>
-        <w:jc w:val="both"/>
-        <w:rPr>
-          <w:rFonts w:ascii="Times New Roman" w:eastAsia="Times New Roman" w:hAnsi="Times New Roman" w:cs="Times New Roman"/>
-          <w:sz w:val="24"/>
-          <w:szCs w:val="24"/>
-        </w:rPr>
-      </w:pPr>
-      <w:r>
-        <w:rPr>
-          <w:rFonts w:ascii="Times New Roman" w:eastAsia="Times New Roman" w:hAnsi="Times New Roman" w:cs="Times New Roman"/>
-          <w:sz w:val="24"/>
-          <w:szCs w:val="24"/>
-        </w:rPr>
-        <w:t xml:space="preserve">Based on this information, I can attest to </w:t>
-      </w:r>
-      <w:r>
-        <w:rPr>
-          <w:rFonts w:ascii="Times New Roman" w:eastAsia="Times New Roman" w:hAnsi="Times New Roman" w:cs="Times New Roman"/>
-          <w:sz w:val="24"/>
-          <w:szCs w:val="24"/>
-        </w:rPr>
-        <w:t>Oscar</w:t>
-      </w:r>
-      <w:r>
-        <w:rPr>
-          <w:rFonts w:ascii="Times New Roman" w:eastAsia="Times New Roman" w:hAnsi="Times New Roman" w:cs="Times New Roman"/>
-          <w:sz w:val="24"/>
-          <w:szCs w:val="24"/>
-        </w:rPr>
-        <w:t>’s</w:t>
-      </w:r>
-      <w:r>
-        <w:rPr>
-          <w:rFonts w:ascii="Times New Roman" w:eastAsia="Times New Roman" w:hAnsi="Times New Roman" w:cs="Times New Roman"/>
-          <w:sz w:val="24"/>
-          <w:szCs w:val="24"/>
-        </w:rPr>
-        <w:t xml:space="preserve"> professional abil</w:t>
-      </w:r>
-      <w:r>
-        <w:rPr>
-          <w:rFonts w:ascii="Times New Roman" w:eastAsia="Times New Roman" w:hAnsi="Times New Roman" w:cs="Times New Roman"/>
-          <w:sz w:val="24"/>
-          <w:szCs w:val="24"/>
-        </w:rPr>
-        <w:t>it</w:t>
-      </w:r>
-      <w:r>
-        <w:rPr>
-          <w:rFonts w:ascii="Times New Roman" w:eastAsia="Times New Roman" w:hAnsi="Times New Roman" w:cs="Times New Roman"/>
-          <w:sz w:val="24"/>
-          <w:szCs w:val="24"/>
-        </w:rPr>
-        <w:t xml:space="preserve">ies and skillset in </w:t>
-      </w:r>
-      <w:r>
-        <w:rPr>
-          <w:rFonts w:ascii="Times New Roman" w:eastAsia="Times New Roman" w:hAnsi="Times New Roman" w:cs="Times New Roman"/>
-          <w:sz w:val="24"/>
-          <w:szCs w:val="24"/>
-        </w:rPr>
-        <w:t>Robotics Process Automation (RPA) and Artificial Intelligence (AI) technolog</w:t>
-      </w:r>
-      <w:r>
-        <w:rPr>
-          <w:rFonts w:ascii="Times New Roman" w:eastAsia="Times New Roman" w:hAnsi="Times New Roman" w:cs="Times New Roman"/>
-          <w:sz w:val="24"/>
-          <w:szCs w:val="24"/>
-        </w:rPr>
-        <w:t>ies</w:t>
-      </w:r>
-      <w:r>
-        <w:rPr>
-          <w:rFonts w:ascii="Times New Roman" w:eastAsia="Times New Roman" w:hAnsi="Times New Roman" w:cs="Times New Roman"/>
-          <w:sz w:val="24"/>
-          <w:szCs w:val="24"/>
-        </w:rPr>
-        <w:t xml:space="preserve">, and I reason that </w:t>
-      </w:r>
-      <w:r>
-        <w:rPr>
-          <w:rFonts w:ascii="Times New Roman" w:eastAsia="Times New Roman" w:hAnsi="Times New Roman" w:cs="Times New Roman"/>
-          <w:sz w:val="24"/>
-          <w:szCs w:val="24"/>
-        </w:rPr>
-        <w:t xml:space="preserve">these make </w:t>
-      </w:r>
-      <w:r>
-        <w:rPr>
-          <w:rFonts w:ascii="Times New Roman" w:eastAsia="Times New Roman" w:hAnsi="Times New Roman" w:cs="Times New Roman"/>
-          <w:sz w:val="24"/>
-          <w:szCs w:val="24"/>
-        </w:rPr>
-        <w:t>him</w:t>
-      </w:r>
-      <w:r>
-        <w:rPr>
-          <w:rFonts w:ascii="Times New Roman" w:eastAsia="Times New Roman" w:hAnsi="Times New Roman" w:cs="Times New Roman"/>
-          <w:sz w:val="24"/>
-          <w:szCs w:val="24"/>
-        </w:rPr>
-        <w:t xml:space="preserve"> well positioned to </w:t>
-      </w:r>
-      <w:r>
-        <w:rPr>
-          <w:rFonts w:ascii="Times New Roman" w:eastAsia="Times New Roman" w:hAnsi="Times New Roman" w:cs="Times New Roman"/>
-          <w:sz w:val="24"/>
-          <w:szCs w:val="24"/>
-        </w:rPr>
-        <w:t xml:space="preserve">carry out his efforts/endeavor </w:t>
-      </w:r>
-      <w:r>
-        <w:rPr>
-          <w:rFonts w:ascii="Times New Roman" w:eastAsia="Times New Roman" w:hAnsi="Times New Roman" w:cs="Times New Roman"/>
-          <w:sz w:val="24"/>
-          <w:szCs w:val="24"/>
-        </w:rPr>
-        <w:t>by</w:t>
-      </w:r>
-      <w:r>
-        <w:rPr>
-          <w:rFonts w:ascii="Times New Roman" w:eastAsia="Times New Roman" w:hAnsi="Times New Roman" w:cs="Times New Roman"/>
-          <w:sz w:val="24"/>
-          <w:szCs w:val="24"/>
-        </w:rPr>
-        <w:t xml:space="preserve"> integrating affordable AI and RPA technologies, the initiative aims to save time and resources, enhance competitiveness, and provide employees with upskilling opportunities. It focuses on helping American, Latin, and other minority-owned SMEs maximize their operational efficiency and growth potential</w:t>
-      </w:r>
-      <w:r>
-        <w:rPr>
-          <w:rFonts w:ascii="Times New Roman" w:eastAsia="Times New Roman" w:hAnsi="Times New Roman" w:cs="Times New Roman"/>
-          <w:sz w:val="24"/>
-          <w:szCs w:val="24"/>
-        </w:rPr>
-        <w:t>. Through</w:t>
-      </w:r>
-      <w:r>
-        <w:rPr>
-          <w:rFonts w:ascii="Times New Roman" w:eastAsia="Times New Roman" w:hAnsi="Times New Roman" w:cs="Times New Roman"/>
-          <w:sz w:val="24"/>
-          <w:szCs w:val="24"/>
-        </w:rPr>
-        <w:t xml:space="preserve"> his</w:t>
-      </w:r>
-      <w:r>
-        <w:rPr>
-          <w:rFonts w:ascii="Times New Roman" w:eastAsia="Times New Roman" w:hAnsi="Times New Roman" w:cs="Times New Roman"/>
-          <w:sz w:val="24"/>
-          <w:szCs w:val="24"/>
-        </w:rPr>
-        <w:t xml:space="preserve"> efforts/endeavor</w:t>
-      </w:r>
-      <w:r>
-        <w:rPr>
-          <w:rFonts w:ascii="Times New Roman" w:eastAsia="Times New Roman" w:hAnsi="Times New Roman" w:cs="Times New Roman"/>
-          <w:sz w:val="24"/>
-          <w:szCs w:val="24"/>
-        </w:rPr>
-        <w:t xml:space="preserve">, </w:t>
-      </w:r>
-      <w:r>
-        <w:rPr>
-          <w:rFonts w:ascii="Times New Roman" w:eastAsia="Times New Roman" w:hAnsi="Times New Roman" w:cs="Times New Roman"/>
-          <w:sz w:val="24"/>
-          <w:szCs w:val="24"/>
-        </w:rPr>
-        <w:t>Oscar</w:t>
-      </w:r>
-      <w:r>
-        <w:rPr>
-          <w:rFonts w:ascii="Times New Roman" w:eastAsia="Times New Roman" w:hAnsi="Times New Roman" w:cs="Times New Roman"/>
-          <w:sz w:val="24"/>
-          <w:szCs w:val="24"/>
-        </w:rPr>
-        <w:t xml:space="preserve"> will benefit the United States because </w:t>
-      </w:r>
-      <w:r>
-        <w:rPr>
-          <w:rFonts w:ascii="Times New Roman" w:eastAsia="Times New Roman" w:hAnsi="Times New Roman" w:cs="Times New Roman"/>
-          <w:sz w:val="24"/>
-          <w:szCs w:val="24"/>
-        </w:rPr>
-        <w:t>his</w:t>
-      </w:r>
-      <w:r>
-        <w:rPr>
-          <w:rFonts w:ascii="Times New Roman" w:eastAsia="Times New Roman" w:hAnsi="Times New Roman" w:cs="Times New Roman"/>
-          <w:sz w:val="24"/>
-          <w:szCs w:val="24"/>
-        </w:rPr>
-        <w:t xml:space="preserve"> proposed endeavor can drive economic growth, foster innovation, enhance competitiveness, and support minority entrepreneurship. By integrating RPA and AI technologies into SMEs, it aligns with national priorities for economic development, technological advancement, and resilience.</w:t>
+        <w:pStyle w:val="ListParagraph"/>
+        <w:numPr>
+          <w:ilvl w:val="1"/>
+          <w:numId w:val="17"/>
+        </w:numPr>
+        <w:rPr>
+          <w:rFonts w:ascii="Times New Roman" w:eastAsia="Times New Roman" w:hAnsi="Times New Roman" w:cs="Times New Roman"/>
+          <w:color w:val="000000" w:themeColor="text1"/>
+          <w:sz w:val="24"/>
+          <w:szCs w:val="24"/>
+        </w:rPr>
+      </w:pPr>
+      <w:r>
+        <w:rPr>
+          <w:rFonts w:ascii="Times New Roman" w:eastAsia="Times New Roman" w:hAnsi="Times New Roman" w:cs="Times New Roman"/>
+          <w:color w:val="000000" w:themeColor="text1"/>
+          <w:sz w:val="24"/>
+          <w:szCs w:val="24"/>
+        </w:rPr>
+        <w:t xml:space="preserve">Discuss the impact of their work on the overall organization or community in which it took place. It is helpful to use quantifiable examples. For instance, </w:t>
+      </w:r>
+      <w:r>
+        <w:rPr>
+          <w:rFonts w:ascii="Times New Roman" w:eastAsia="Times New Roman" w:hAnsi="Times New Roman" w:cs="Times New Roman"/>
+          <w:i/>
+          <w:iCs/>
+          <w:color w:val="000000" w:themeColor="text1"/>
+          <w:sz w:val="24"/>
+          <w:szCs w:val="24"/>
+        </w:rPr>
+        <w:t>“the petitioner helped increase efficiency in the company by 25% over the last fiscal quarter.”</w:t>
       </w:r>
     </w:p>
     <w:p>
       <w:pPr>
-        <w:jc w:val="both"/>
+        <w:pStyle w:val="ListParagraph"/>
+        <w:numPr>
+          <w:ilvl w:val="2"/>
+          <w:numId w:val="17"/>
+        </w:numPr>
         <w:rPr>
           <w:rFonts w:ascii="Times New Roman" w:eastAsia="Times New Roman" w:hAnsi="Times New Roman" w:cs="Times New Roman"/>
           <w:color w:val="000000" w:themeColor="text1"/>
@@ -1308,143 +789,40 @@
       <w:r>
         <w:rPr>
           <w:rFonts w:ascii="Times New Roman" w:eastAsia="Times New Roman" w:hAnsi="Times New Roman" w:cs="Times New Roman"/>
-          <w:sz w:val="24"/>
-          <w:szCs w:val="24"/>
-        </w:rPr>
-        <w:t>Oscar</w:t>
-      </w:r>
-      <w:r>
-        <w:rPr>
-          <w:rFonts w:ascii="Times New Roman" w:eastAsia="Times New Roman" w:hAnsi="Times New Roman" w:cs="Times New Roman"/>
-          <w:sz w:val="24"/>
-          <w:szCs w:val="24"/>
-        </w:rPr>
-        <w:t xml:space="preserve"> is a highly qualified </w:t>
-      </w:r>
-      <w:r>
-        <w:rPr>
-          <w:rFonts w:ascii="Times New Roman" w:eastAsia="Times New Roman" w:hAnsi="Times New Roman" w:cs="Times New Roman"/>
-          <w:sz w:val="24"/>
-          <w:szCs w:val="24"/>
-        </w:rPr>
-        <w:t>Robotics Process Automation (RPA) and Artificial Intelligence (AI) technolog</w:t>
-      </w:r>
-      <w:r>
-        <w:rPr>
-          <w:rFonts w:ascii="Times New Roman" w:eastAsia="Times New Roman" w:hAnsi="Times New Roman" w:cs="Times New Roman"/>
-          <w:sz w:val="24"/>
-          <w:szCs w:val="24"/>
-        </w:rPr>
-        <w:t xml:space="preserve">ies </w:t>
-      </w:r>
-      <w:r>
-        <w:rPr>
-          <w:rFonts w:ascii="Times New Roman" w:eastAsia="Times New Roman" w:hAnsi="Times New Roman" w:cs="Times New Roman"/>
-          <w:sz w:val="24"/>
-          <w:szCs w:val="24"/>
-        </w:rPr>
-        <w:t xml:space="preserve">professional </w:t>
-      </w:r>
-      <w:r>
-        <w:rPr>
-          <w:rFonts w:ascii="Times New Roman" w:eastAsia="Times New Roman" w:hAnsi="Times New Roman" w:cs="Times New Roman"/>
-          <w:sz w:val="24"/>
-          <w:szCs w:val="24"/>
-        </w:rPr>
-        <w:t>whose commitment</w:t>
-      </w:r>
-      <w:r>
-        <w:rPr>
-          <w:rFonts w:ascii="Times New Roman" w:eastAsia="Times New Roman" w:hAnsi="Times New Roman" w:cs="Times New Roman"/>
-          <w:sz w:val="24"/>
-          <w:szCs w:val="24"/>
-        </w:rPr>
-        <w:t xml:space="preserve"> to continuous improvement will serve the US </w:t>
-      </w:r>
-      <w:r>
-        <w:rPr>
-          <w:rFonts w:ascii="Times New Roman" w:eastAsia="Times New Roman" w:hAnsi="Times New Roman" w:cs="Times New Roman"/>
-          <w:sz w:val="24"/>
-          <w:szCs w:val="24"/>
-        </w:rPr>
-        <w:t>interests</w:t>
-      </w:r>
-      <w:r>
-        <w:rPr>
-          <w:rFonts w:ascii="Times New Roman" w:eastAsia="Times New Roman" w:hAnsi="Times New Roman" w:cs="Times New Roman"/>
-          <w:sz w:val="24"/>
-          <w:szCs w:val="24"/>
-        </w:rPr>
-        <w:t xml:space="preserve"> i.e. economic, societal, environmental, scientific, etc.</w:t>
-      </w:r>
-      <w:r>
-        <w:rPr>
-          <w:rFonts w:ascii="Times New Roman" w:eastAsia="Times New Roman" w:hAnsi="Times New Roman" w:cs="Times New Roman"/>
-          <w:sz w:val="24"/>
-          <w:szCs w:val="24"/>
-        </w:rPr>
-        <w:t xml:space="preserve"> For these reasons, I fully support </w:t>
-      </w:r>
-      <w:r>
-        <w:rPr>
-          <w:rFonts w:ascii="Times New Roman" w:eastAsia="Times New Roman" w:hAnsi="Times New Roman" w:cs="Times New Roman"/>
-          <w:sz w:val="24"/>
-          <w:szCs w:val="24"/>
-        </w:rPr>
-        <w:t>them</w:t>
-      </w:r>
-      <w:r>
-        <w:rPr>
-          <w:rFonts w:ascii="Times New Roman" w:eastAsia="Times New Roman" w:hAnsi="Times New Roman" w:cs="Times New Roman"/>
-          <w:sz w:val="24"/>
-          <w:szCs w:val="24"/>
-        </w:rPr>
-        <w:t xml:space="preserve">. </w:t>
-      </w:r>
-      <w:r>
-        <w:rPr>
-          <w:rFonts w:ascii="Times New Roman" w:eastAsia="Times New Roman" w:hAnsi="Times New Roman" w:cs="Times New Roman"/>
-          <w:sz w:val="24"/>
-          <w:szCs w:val="24"/>
-        </w:rPr>
-        <w:t>And I</w:t>
-      </w:r>
-      <w:r>
-        <w:rPr>
-          <w:rFonts w:ascii="Times New Roman" w:eastAsia="Times New Roman" w:hAnsi="Times New Roman" w:cs="Times New Roman"/>
-          <w:sz w:val="24"/>
-          <w:szCs w:val="24"/>
-        </w:rPr>
-        <w:t xml:space="preserve"> hope the US will view</w:t>
-      </w:r>
-      <w:r>
-        <w:rPr>
-          <w:rFonts w:ascii="Times New Roman" w:eastAsia="Times New Roman" w:hAnsi="Times New Roman" w:cs="Times New Roman"/>
-          <w:sz w:val="24"/>
-          <w:szCs w:val="24"/>
-        </w:rPr>
-        <w:t xml:space="preserve"> Oscar</w:t>
-      </w:r>
-      <w:r>
-        <w:rPr>
-          <w:rFonts w:ascii="Times New Roman" w:eastAsia="Times New Roman" w:hAnsi="Times New Roman" w:cs="Times New Roman"/>
-          <w:sz w:val="24"/>
-          <w:szCs w:val="24"/>
-        </w:rPr>
-        <w:t xml:space="preserve"> as the great talent that he is.</w:t>
-      </w:r>
-      <w:r>
-        <w:rPr>
-          <w:rFonts w:ascii="Times New Roman" w:eastAsia="Times New Roman" w:hAnsi="Times New Roman" w:cs="Times New Roman"/>
-          <w:sz w:val="24"/>
-          <w:szCs w:val="24"/>
-          <w:u w:val="single"/>
-        </w:rPr>
-        <w:t xml:space="preserve"> </w:t>
+          <w:color w:val="000000" w:themeColor="text1"/>
+          <w:sz w:val="24"/>
+          <w:szCs w:val="24"/>
+        </w:rPr>
+        <w:t xml:space="preserve">More profit </w:t>
+      </w:r>
+      <w:proofErr w:type="gramStart"/>
+      <w:r>
+        <w:rPr>
+          <w:rFonts w:ascii="Times New Roman" w:eastAsia="Times New Roman" w:hAnsi="Times New Roman" w:cs="Times New Roman"/>
+          <w:color w:val="000000" w:themeColor="text1"/>
+          <w:sz w:val="24"/>
+          <w:szCs w:val="24"/>
+        </w:rPr>
+        <w:t>to</w:t>
+      </w:r>
+      <w:proofErr w:type="gramEnd"/>
+      <w:r>
+        <w:rPr>
+          <w:rFonts w:ascii="Times New Roman" w:eastAsia="Times New Roman" w:hAnsi="Times New Roman" w:cs="Times New Roman"/>
+          <w:color w:val="000000" w:themeColor="text1"/>
+          <w:sz w:val="24"/>
+          <w:szCs w:val="24"/>
+        </w:rPr>
+        <w:t xml:space="preserve"> the business? How? How did it compare to how it was before he/she worked there? </w:t>
       </w:r>
     </w:p>
     <w:p>
       <w:pPr>
+        <w:pStyle w:val="ListParagraph"/>
+        <w:numPr>
+          <w:ilvl w:val="2"/>
+          <w:numId w:val="17"/>
+        </w:numPr>
         <w:rPr>
           <w:rFonts w:ascii="Times New Roman" w:eastAsia="Times New Roman" w:hAnsi="Times New Roman" w:cs="Times New Roman"/>
           <w:color w:val="000000" w:themeColor="text1"/>
@@ -1459,11 +837,16 @@
           <w:sz w:val="24"/>
           <w:szCs w:val="24"/>
         </w:rPr>
-        <w:t>Sincerely,</w:t>
+        <w:t>Did he/she bring more clientele? </w:t>
       </w:r>
     </w:p>
     <w:p>
       <w:pPr>
+        <w:pStyle w:val="ListParagraph"/>
+        <w:numPr>
+          <w:ilvl w:val="2"/>
+          <w:numId w:val="17"/>
+        </w:numPr>
         <w:rPr>
           <w:rFonts w:ascii="Times New Roman" w:eastAsia="Times New Roman" w:hAnsi="Times New Roman" w:cs="Times New Roman"/>
           <w:color w:val="000000" w:themeColor="text1"/>
@@ -1471,9 +854,23 @@
           <w:szCs w:val="24"/>
         </w:rPr>
       </w:pPr>
+      <w:r>
+        <w:rPr>
+          <w:rFonts w:ascii="Times New Roman" w:eastAsia="Times New Roman" w:hAnsi="Times New Roman" w:cs="Times New Roman"/>
+          <w:color w:val="000000" w:themeColor="text1"/>
+          <w:sz w:val="24"/>
+          <w:szCs w:val="24"/>
+        </w:rPr>
+        <w:t>Did he/she create more job opportunities for others? </w:t>
+      </w:r>
     </w:p>
     <w:p>
       <w:pPr>
+        <w:pStyle w:val="ListParagraph"/>
+        <w:numPr>
+          <w:ilvl w:val="2"/>
+          <w:numId w:val="17"/>
+        </w:numPr>
         <w:rPr>
           <w:rFonts w:ascii="Times New Roman" w:eastAsia="Times New Roman" w:hAnsi="Times New Roman" w:cs="Times New Roman"/>
           <w:color w:val="000000" w:themeColor="text1"/>
@@ -1481,10 +878,23 @@
           <w:szCs w:val="24"/>
         </w:rPr>
       </w:pPr>
+      <w:r>
+        <w:rPr>
+          <w:rFonts w:ascii="Times New Roman" w:eastAsia="Times New Roman" w:hAnsi="Times New Roman" w:cs="Times New Roman"/>
+          <w:color w:val="000000" w:themeColor="text1"/>
+          <w:sz w:val="24"/>
+          <w:szCs w:val="24"/>
+        </w:rPr>
+        <w:t>Did he/she develop new techniques, protocols, products, etc. that have been used by other professionals? </w:t>
+      </w:r>
     </w:p>
     <w:p>
       <w:pPr>
-        <w:contextualSpacing/>
+        <w:pStyle w:val="ListParagraph"/>
+        <w:numPr>
+          <w:ilvl w:val="1"/>
+          <w:numId w:val="17"/>
+        </w:numPr>
         <w:rPr>
           <w:rFonts w:ascii="Times New Roman" w:eastAsia="Times New Roman" w:hAnsi="Times New Roman" w:cs="Times New Roman"/>
           <w:color w:val="000000" w:themeColor="text1"/>
@@ -1498,14 +908,21 @@
           <w:color w:val="000000" w:themeColor="text1"/>
           <w:sz w:val="24"/>
           <w:szCs w:val="24"/>
-          <w:highlight w:val="yellow"/>
-        </w:rPr>
-        <w:t>[Your Signature]</w:t>
+        </w:rPr>
+        <w:t>Anything else you may find helpful.</w:t>
+      </w:r>
+      <w:commentRangeEnd w:id="4"/>
+      <w:r>
+        <w:rPr>
+          <w:rStyle w:val="CommentReference"/>
+        </w:rPr>
+        <w:commentReference w:id="4"/>
       </w:r>
     </w:p>
     <w:p>
       <w:pPr>
-        <w:contextualSpacing/>
+        <w:pStyle w:val="ListParagraph"/>
+        <w:ind w:left="1440"/>
         <w:rPr>
           <w:rFonts w:ascii="Times New Roman" w:eastAsia="Times New Roman" w:hAnsi="Times New Roman" w:cs="Times New Roman"/>
           <w:color w:val="000000" w:themeColor="text1"/>
@@ -1513,48 +930,223 @@
           <w:szCs w:val="24"/>
         </w:rPr>
       </w:pPr>
-      <w:r>
-        <w:rPr>
-          <w:rFonts w:ascii="Times New Roman" w:eastAsia="Times New Roman" w:hAnsi="Times New Roman" w:cs="Times New Roman"/>
-          <w:color w:val="000000" w:themeColor="text1"/>
-          <w:sz w:val="24"/>
-          <w:szCs w:val="24"/>
-        </w:rPr>
-        <w:t>Glenda Darce Huete</w:t>
-      </w:r>
     </w:p>
     <w:p>
       <w:pPr>
-        <w:contextualSpacing/>
-        <w:rPr>
-          <w:rFonts w:ascii="Times New Roman" w:eastAsia="Times New Roman" w:hAnsi="Times New Roman" w:cs="Times New Roman"/>
-          <w:color w:val="000000" w:themeColor="text1"/>
-          <w:sz w:val="24"/>
-          <w:szCs w:val="24"/>
-        </w:rPr>
-      </w:pPr>
-      <w:r>
-        <w:rPr>
-          <w:rFonts w:ascii="Times New Roman" w:eastAsia="Times New Roman" w:hAnsi="Times New Roman" w:cs="Times New Roman"/>
-          <w:color w:val="000000" w:themeColor="text1"/>
-          <w:sz w:val="24"/>
-          <w:szCs w:val="24"/>
-        </w:rPr>
-        <w:t>IT Program Manager</w:t>
-      </w:r>
-      <w:r>
-        <w:rPr>
-          <w:rFonts w:ascii="Times New Roman" w:eastAsia="Times New Roman" w:hAnsi="Times New Roman" w:cs="Times New Roman"/>
-          <w:color w:val="000000" w:themeColor="text1"/>
-          <w:sz w:val="24"/>
-          <w:szCs w:val="24"/>
-        </w:rPr>
-        <w:t>, Intel Costa Rica</w:t>
+        <w:jc w:val="both"/>
+        <w:rPr>
+          <w:rFonts w:ascii="Times New Roman" w:eastAsia="Times New Roman" w:hAnsi="Times New Roman" w:cs="Times New Roman"/>
+          <w:sz w:val="24"/>
+          <w:szCs w:val="24"/>
+        </w:rPr>
+      </w:pPr>
+      <w:commentRangeStart w:id="5"/>
+      <w:r>
+        <w:rPr>
+          <w:rFonts w:ascii="Times New Roman" w:eastAsia="Times New Roman" w:hAnsi="Times New Roman" w:cs="Times New Roman"/>
+          <w:sz w:val="24"/>
+          <w:szCs w:val="24"/>
+        </w:rPr>
+        <w:t>Based on this information, I can attest to {</w:t>
+      </w:r>
+      <w:r>
+        <w:rPr>
+          <w:rFonts w:ascii="Times New Roman" w:eastAsia="Times New Roman" w:hAnsi="Times New Roman" w:cs="Times New Roman"/>
+          <w:sz w:val="24"/>
+          <w:szCs w:val="24"/>
+          <w:highlight w:val="yellow"/>
+        </w:rPr>
+        <w:t>Petitioner’s name</w:t>
+      </w:r>
+      <w:r>
+        <w:rPr>
+          <w:rFonts w:ascii="Times New Roman" w:eastAsia="Times New Roman" w:hAnsi="Times New Roman" w:cs="Times New Roman"/>
+          <w:sz w:val="24"/>
+          <w:szCs w:val="24"/>
+        </w:rPr>
+        <w:t>} professional abil</w:t>
+      </w:r>
+      <w:r>
+        <w:rPr>
+          <w:rFonts w:ascii="Times New Roman" w:eastAsia="Times New Roman" w:hAnsi="Times New Roman" w:cs="Times New Roman"/>
+          <w:sz w:val="24"/>
+          <w:szCs w:val="24"/>
+        </w:rPr>
+        <w:t>it</w:t>
+      </w:r>
+      <w:r>
+        <w:rPr>
+          <w:rFonts w:ascii="Times New Roman" w:eastAsia="Times New Roman" w:hAnsi="Times New Roman" w:cs="Times New Roman"/>
+          <w:sz w:val="24"/>
+          <w:szCs w:val="24"/>
+        </w:rPr>
+        <w:t>ies and skillset in {</w:t>
+      </w:r>
+      <w:r>
+        <w:rPr>
+          <w:rFonts w:ascii="Times New Roman" w:eastAsia="Times New Roman" w:hAnsi="Times New Roman" w:cs="Times New Roman"/>
+          <w:sz w:val="24"/>
+          <w:szCs w:val="24"/>
+          <w:highlight w:val="yellow"/>
+        </w:rPr>
+        <w:t>the field of endeavor</w:t>
+      </w:r>
+      <w:r>
+        <w:rPr>
+          <w:rFonts w:ascii="Times New Roman" w:eastAsia="Times New Roman" w:hAnsi="Times New Roman" w:cs="Times New Roman"/>
+          <w:sz w:val="24"/>
+          <w:szCs w:val="24"/>
+        </w:rPr>
+        <w:t xml:space="preserve">}, and I reason that </w:t>
+      </w:r>
+      <w:r>
+        <w:rPr>
+          <w:rFonts w:ascii="Times New Roman" w:eastAsia="Times New Roman" w:hAnsi="Times New Roman" w:cs="Times New Roman"/>
+          <w:sz w:val="24"/>
+          <w:szCs w:val="24"/>
+        </w:rPr>
+        <w:t>these make {</w:t>
+      </w:r>
+      <w:r>
+        <w:rPr>
+          <w:rFonts w:ascii="Times New Roman" w:eastAsia="Times New Roman" w:hAnsi="Times New Roman" w:cs="Times New Roman"/>
+          <w:sz w:val="24"/>
+          <w:szCs w:val="24"/>
+          <w:highlight w:val="yellow"/>
+        </w:rPr>
+        <w:t>him/her</w:t>
+      </w:r>
+      <w:r>
+        <w:rPr>
+          <w:rFonts w:ascii="Times New Roman" w:eastAsia="Times New Roman" w:hAnsi="Times New Roman" w:cs="Times New Roman"/>
+          <w:sz w:val="24"/>
+          <w:szCs w:val="24"/>
+        </w:rPr>
+        <w:t>}</w:t>
+      </w:r>
+      <w:r>
+        <w:rPr>
+          <w:rFonts w:ascii="Times New Roman" w:eastAsia="Times New Roman" w:hAnsi="Times New Roman" w:cs="Times New Roman"/>
+          <w:sz w:val="24"/>
+          <w:szCs w:val="24"/>
+        </w:rPr>
+        <w:t xml:space="preserve"> well positioned to </w:t>
+      </w:r>
+      <w:r>
+        <w:rPr>
+          <w:rFonts w:ascii="Times New Roman" w:eastAsia="Times New Roman" w:hAnsi="Times New Roman" w:cs="Times New Roman"/>
+          <w:sz w:val="24"/>
+          <w:szCs w:val="24"/>
+        </w:rPr>
+        <w:t>carry out his efforts/endeavor in {</w:t>
+      </w:r>
+      <w:r>
+        <w:rPr>
+          <w:rFonts w:ascii="Times New Roman" w:eastAsia="Times New Roman" w:hAnsi="Times New Roman" w:cs="Times New Roman"/>
+          <w:sz w:val="24"/>
+          <w:szCs w:val="24"/>
+          <w:highlight w:val="yellow"/>
+        </w:rPr>
+        <w:t>briefly explain the endeavor that Petitioner is pursuing in the US</w:t>
+      </w:r>
+      <w:r>
+        <w:rPr>
+          <w:rFonts w:ascii="Times New Roman" w:eastAsia="Times New Roman" w:hAnsi="Times New Roman" w:cs="Times New Roman"/>
+          <w:sz w:val="24"/>
+          <w:szCs w:val="24"/>
+        </w:rPr>
+        <w:t>}. Through {</w:t>
+      </w:r>
+      <w:r>
+        <w:rPr>
+          <w:rFonts w:ascii="Times New Roman" w:eastAsia="Times New Roman" w:hAnsi="Times New Roman" w:cs="Times New Roman"/>
+          <w:sz w:val="24"/>
+          <w:szCs w:val="24"/>
+          <w:highlight w:val="yellow"/>
+        </w:rPr>
+        <w:t>his/her</w:t>
+      </w:r>
+      <w:r>
+        <w:rPr>
+          <w:rFonts w:ascii="Times New Roman" w:eastAsia="Times New Roman" w:hAnsi="Times New Roman" w:cs="Times New Roman"/>
+          <w:sz w:val="24"/>
+          <w:szCs w:val="24"/>
+        </w:rPr>
+        <w:t>} efforts/endeavor</w:t>
+      </w:r>
+      <w:r>
+        <w:rPr>
+          <w:rFonts w:ascii="Times New Roman" w:eastAsia="Times New Roman" w:hAnsi="Times New Roman" w:cs="Times New Roman"/>
+          <w:sz w:val="24"/>
+          <w:szCs w:val="24"/>
+        </w:rPr>
+        <w:t>, {</w:t>
+      </w:r>
+      <w:r>
+        <w:rPr>
+          <w:rFonts w:ascii="Times New Roman" w:eastAsia="Times New Roman" w:hAnsi="Times New Roman" w:cs="Times New Roman"/>
+          <w:sz w:val="24"/>
+          <w:szCs w:val="24"/>
+          <w:highlight w:val="yellow"/>
+        </w:rPr>
+        <w:t>Petitioner’s name</w:t>
+      </w:r>
+      <w:r>
+        <w:rPr>
+          <w:rFonts w:ascii="Times New Roman" w:eastAsia="Times New Roman" w:hAnsi="Times New Roman" w:cs="Times New Roman"/>
+          <w:sz w:val="24"/>
+          <w:szCs w:val="24"/>
+        </w:rPr>
+        <w:t>} will benefit the United States because {</w:t>
+      </w:r>
+      <w:r>
+        <w:rPr>
+          <w:rFonts w:ascii="Times New Roman" w:eastAsia="Times New Roman" w:hAnsi="Times New Roman" w:cs="Times New Roman"/>
+          <w:sz w:val="24"/>
+          <w:szCs w:val="24"/>
+          <w:highlight w:val="yellow"/>
+        </w:rPr>
+        <w:t>make a brief conclusion as to how Petitioner’s work will benefit the country – this can be economic, educational, so</w:t>
+      </w:r>
+      <w:r>
+        <w:rPr>
+          <w:rFonts w:ascii="Times New Roman" w:eastAsia="Times New Roman" w:hAnsi="Times New Roman" w:cs="Times New Roman"/>
+          <w:sz w:val="24"/>
+          <w:szCs w:val="24"/>
+          <w:highlight w:val="yellow"/>
+        </w:rPr>
+        <w:t xml:space="preserve">cial, environmental benefits </w:t>
+      </w:r>
+      <w:proofErr w:type="spellStart"/>
+      <w:r>
+        <w:rPr>
+          <w:rFonts w:ascii="Times New Roman" w:eastAsia="Times New Roman" w:hAnsi="Times New Roman" w:cs="Times New Roman"/>
+          <w:sz w:val="24"/>
+          <w:szCs w:val="24"/>
+          <w:highlight w:val="yellow"/>
+        </w:rPr>
+        <w:t>etc</w:t>
+      </w:r>
+      <w:proofErr w:type="spellEnd"/>
+      <w:r>
+        <w:rPr>
+          <w:rFonts w:ascii="Times New Roman" w:eastAsia="Times New Roman" w:hAnsi="Times New Roman" w:cs="Times New Roman"/>
+          <w:sz w:val="24"/>
+          <w:szCs w:val="24"/>
+        </w:rPr>
+        <w:t>}.</w:t>
+      </w:r>
+      <w:commentRangeEnd w:id="5"/>
+      <w:r>
+        <w:rPr>
+          <w:rStyle w:val="CommentReference"/>
+        </w:rPr>
+        <w:commentReference w:id="5"/>
       </w:r>
     </w:p>
     <w:p>
       <w:pPr>
-        <w:contextualSpacing/>
+        <w:jc w:val="both"/>
         <w:rPr>
           <w:rFonts w:ascii="Times New Roman" w:eastAsia="Times New Roman" w:hAnsi="Times New Roman" w:cs="Times New Roman"/>
           <w:color w:val="000000" w:themeColor="text1"/>
@@ -1565,16 +1157,140 @@
       <w:r>
         <w:rPr>
           <w:rFonts w:ascii="Times New Roman" w:eastAsia="Times New Roman" w:hAnsi="Times New Roman" w:cs="Times New Roman"/>
-          <w:color w:val="000000" w:themeColor="text1"/>
-          <w:sz w:val="24"/>
-          <w:szCs w:val="24"/>
-        </w:rPr>
-        <w:t>glendadarce@yahoo.com</w:t>
+          <w:sz w:val="24"/>
+          <w:szCs w:val="24"/>
+          <w:highlight w:val="yellow"/>
+        </w:rPr>
+        <w:lastRenderedPageBreak/>
+        <w:t>{Petitioner</w:t>
+      </w:r>
+      <w:r>
+        <w:rPr>
+          <w:rFonts w:ascii="Times New Roman" w:eastAsia="Times New Roman" w:hAnsi="Times New Roman" w:cs="Times New Roman"/>
+          <w:sz w:val="24"/>
+          <w:szCs w:val="24"/>
+          <w:highlight w:val="yellow"/>
+        </w:rPr>
+        <w:t>}</w:t>
+      </w:r>
+      <w:r>
+        <w:rPr>
+          <w:rFonts w:ascii="Times New Roman" w:eastAsia="Times New Roman" w:hAnsi="Times New Roman" w:cs="Times New Roman"/>
+          <w:sz w:val="24"/>
+          <w:szCs w:val="24"/>
+        </w:rPr>
+        <w:t xml:space="preserve"> is a highly qualified </w:t>
+      </w:r>
+      <w:r>
+        <w:rPr>
+          <w:rFonts w:ascii="Times New Roman" w:eastAsia="Times New Roman" w:hAnsi="Times New Roman" w:cs="Times New Roman"/>
+          <w:sz w:val="24"/>
+          <w:szCs w:val="24"/>
+          <w:highlight w:val="yellow"/>
+        </w:rPr>
+        <w:t>{field of endeavor}</w:t>
+      </w:r>
+      <w:r>
+        <w:rPr>
+          <w:rFonts w:ascii="Times New Roman" w:eastAsia="Times New Roman" w:hAnsi="Times New Roman" w:cs="Times New Roman"/>
+          <w:sz w:val="24"/>
+          <w:szCs w:val="24"/>
+        </w:rPr>
+        <w:t xml:space="preserve"> professional </w:t>
+      </w:r>
+      <w:r>
+        <w:rPr>
+          <w:rFonts w:ascii="Times New Roman" w:eastAsia="Times New Roman" w:hAnsi="Times New Roman" w:cs="Times New Roman"/>
+          <w:sz w:val="24"/>
+          <w:szCs w:val="24"/>
+        </w:rPr>
+        <w:t>whose commitment</w:t>
+      </w:r>
+      <w:r>
+        <w:rPr>
+          <w:rFonts w:ascii="Times New Roman" w:eastAsia="Times New Roman" w:hAnsi="Times New Roman" w:cs="Times New Roman"/>
+          <w:sz w:val="24"/>
+          <w:szCs w:val="24"/>
+        </w:rPr>
+        <w:t xml:space="preserve"> to continuous improvement will serve the US </w:t>
+      </w:r>
+      <w:r>
+        <w:rPr>
+          <w:rFonts w:ascii="Times New Roman" w:eastAsia="Times New Roman" w:hAnsi="Times New Roman" w:cs="Times New Roman"/>
+          <w:sz w:val="24"/>
+          <w:szCs w:val="24"/>
+        </w:rPr>
+        <w:t>{</w:t>
+      </w:r>
+      <w:r>
+        <w:rPr>
+          <w:rFonts w:ascii="Times New Roman" w:eastAsia="Times New Roman" w:hAnsi="Times New Roman" w:cs="Times New Roman"/>
+          <w:sz w:val="24"/>
+          <w:szCs w:val="24"/>
+        </w:rPr>
+        <w:t>interests</w:t>
+      </w:r>
+      <w:r>
+        <w:rPr>
+          <w:rFonts w:ascii="Times New Roman" w:eastAsia="Times New Roman" w:hAnsi="Times New Roman" w:cs="Times New Roman"/>
+          <w:sz w:val="24"/>
+          <w:szCs w:val="24"/>
+        </w:rPr>
+        <w:t xml:space="preserve"> i.e. economic, societal, environmental, scientific, etc.}</w:t>
+      </w:r>
+      <w:r>
+        <w:rPr>
+          <w:rFonts w:ascii="Times New Roman" w:eastAsia="Times New Roman" w:hAnsi="Times New Roman" w:cs="Times New Roman"/>
+          <w:sz w:val="24"/>
+          <w:szCs w:val="24"/>
+        </w:rPr>
+        <w:t xml:space="preserve">. For these reasons, I fully support </w:t>
+      </w:r>
+      <w:r>
+        <w:rPr>
+          <w:rFonts w:ascii="Times New Roman" w:eastAsia="Times New Roman" w:hAnsi="Times New Roman" w:cs="Times New Roman"/>
+          <w:sz w:val="24"/>
+          <w:szCs w:val="24"/>
+        </w:rPr>
+        <w:t>them</w:t>
+      </w:r>
+      <w:r>
+        <w:rPr>
+          <w:rFonts w:ascii="Times New Roman" w:eastAsia="Times New Roman" w:hAnsi="Times New Roman" w:cs="Times New Roman"/>
+          <w:sz w:val="24"/>
+          <w:szCs w:val="24"/>
+        </w:rPr>
+        <w:t xml:space="preserve">. And hope the US will view </w:t>
+      </w:r>
+      <w:r>
+        <w:rPr>
+          <w:rFonts w:ascii="Times New Roman" w:eastAsia="Times New Roman" w:hAnsi="Times New Roman" w:cs="Times New Roman"/>
+          <w:sz w:val="24"/>
+          <w:szCs w:val="24"/>
+          <w:highlight w:val="yellow"/>
+        </w:rPr>
+        <w:t>{Petitioner}</w:t>
+      </w:r>
+      <w:r>
+        <w:rPr>
+          <w:rFonts w:ascii="Times New Roman" w:eastAsia="Times New Roman" w:hAnsi="Times New Roman" w:cs="Times New Roman"/>
+          <w:sz w:val="24"/>
+          <w:szCs w:val="24"/>
+        </w:rPr>
+        <w:t xml:space="preserve"> as the great talent that he/she is.</w:t>
+      </w:r>
+      <w:r>
+        <w:rPr>
+          <w:rFonts w:ascii="Times New Roman" w:eastAsia="Times New Roman" w:hAnsi="Times New Roman" w:cs="Times New Roman"/>
+          <w:sz w:val="24"/>
+          <w:szCs w:val="24"/>
+          <w:u w:val="single"/>
+        </w:rPr>
+        <w:t xml:space="preserve"> </w:t>
       </w:r>
     </w:p>
     <w:p>
       <w:pPr>
-        <w:contextualSpacing/>
         <w:rPr>
           <w:rFonts w:ascii="Times New Roman" w:eastAsia="Times New Roman" w:hAnsi="Times New Roman" w:cs="Times New Roman"/>
           <w:color w:val="000000" w:themeColor="text1"/>
@@ -1582,19 +1298,121 @@
           <w:szCs w:val="24"/>
         </w:rPr>
       </w:pPr>
+      <w:r>
+        <w:rPr>
+          <w:rFonts w:ascii="Times New Roman" w:eastAsia="Times New Roman" w:hAnsi="Times New Roman" w:cs="Times New Roman"/>
+          <w:color w:val="000000" w:themeColor="text1"/>
+          <w:sz w:val="24"/>
+          <w:szCs w:val="24"/>
+        </w:rPr>
+        <w:t>Sincerely,</w:t>
+      </w:r>
     </w:p>
     <w:p>
       <w:pPr>
         <w:rPr>
+          <w:rFonts w:ascii="Times New Roman" w:eastAsia="Times New Roman" w:hAnsi="Times New Roman" w:cs="Times New Roman"/>
+          <w:color w:val="000000" w:themeColor="text1"/>
           <w:sz w:val="24"/>
           <w:szCs w:val="24"/>
         </w:rPr>
       </w:pPr>
     </w:p>
+    <w:p>
+      <w:pPr>
+        <w:rPr>
+          <w:rFonts w:ascii="Times New Roman" w:eastAsia="Times New Roman" w:hAnsi="Times New Roman" w:cs="Times New Roman"/>
+          <w:color w:val="000000" w:themeColor="text1"/>
+          <w:sz w:val="24"/>
+          <w:szCs w:val="24"/>
+        </w:rPr>
+      </w:pPr>
+    </w:p>
+    <w:p>
+      <w:pPr>
+        <w:contextualSpacing/>
+        <w:rPr>
+          <w:rFonts w:ascii="Times New Roman" w:eastAsia="Times New Roman" w:hAnsi="Times New Roman" w:cs="Times New Roman"/>
+          <w:color w:val="000000" w:themeColor="text1"/>
+          <w:sz w:val="24"/>
+          <w:szCs w:val="24"/>
+        </w:rPr>
+      </w:pPr>
+      <w:r>
+        <w:rPr>
+          <w:rFonts w:ascii="Times New Roman" w:eastAsia="Times New Roman" w:hAnsi="Times New Roman" w:cs="Times New Roman"/>
+          <w:color w:val="000000" w:themeColor="text1"/>
+          <w:sz w:val="24"/>
+          <w:szCs w:val="24"/>
+        </w:rPr>
+        <w:t>[Your Signature]</w:t>
+      </w:r>
+    </w:p>
+    <w:p>
+      <w:pPr>
+        <w:contextualSpacing/>
+        <w:rPr>
+          <w:rFonts w:ascii="Times New Roman" w:eastAsia="Times New Roman" w:hAnsi="Times New Roman" w:cs="Times New Roman"/>
+          <w:color w:val="000000" w:themeColor="text1"/>
+          <w:sz w:val="24"/>
+          <w:szCs w:val="24"/>
+        </w:rPr>
+      </w:pPr>
+      <w:r>
+        <w:rPr>
+          <w:rFonts w:ascii="Times New Roman" w:eastAsia="Times New Roman" w:hAnsi="Times New Roman" w:cs="Times New Roman"/>
+          <w:color w:val="000000" w:themeColor="text1"/>
+          <w:sz w:val="24"/>
+          <w:szCs w:val="24"/>
+        </w:rPr>
+        <w:t>[Your Name (Print)]</w:t>
+      </w:r>
+    </w:p>
+    <w:p>
+      <w:pPr>
+        <w:contextualSpacing/>
+        <w:rPr>
+          <w:rFonts w:ascii="Times New Roman" w:eastAsia="Times New Roman" w:hAnsi="Times New Roman" w:cs="Times New Roman"/>
+          <w:color w:val="000000" w:themeColor="text1"/>
+          <w:sz w:val="24"/>
+          <w:szCs w:val="24"/>
+        </w:rPr>
+      </w:pPr>
+      <w:r>
+        <w:rPr>
+          <w:rFonts w:ascii="Times New Roman" w:eastAsia="Times New Roman" w:hAnsi="Times New Roman" w:cs="Times New Roman"/>
+          <w:color w:val="000000" w:themeColor="text1"/>
+          <w:sz w:val="24"/>
+          <w:szCs w:val="24"/>
+        </w:rPr>
+        <w:t>[Your job position and company where you work]</w:t>
+      </w:r>
+    </w:p>
+    <w:p>
+      <w:pPr>
+        <w:contextualSpacing/>
+        <w:rPr>
+          <w:rFonts w:ascii="Times New Roman" w:eastAsia="Times New Roman" w:hAnsi="Times New Roman" w:cs="Times New Roman"/>
+          <w:color w:val="000000" w:themeColor="text1"/>
+          <w:sz w:val="24"/>
+          <w:szCs w:val="24"/>
+        </w:rPr>
+      </w:pPr>
+      <w:r>
+        <w:rPr>
+          <w:rFonts w:ascii="Times New Roman" w:eastAsia="Times New Roman" w:hAnsi="Times New Roman" w:cs="Times New Roman"/>
+          <w:color w:val="000000" w:themeColor="text1"/>
+          <w:sz w:val="24"/>
+          <w:szCs w:val="24"/>
+        </w:rPr>
+        <w:t>[Your Email]</w:t>
+      </w:r>
+    </w:p>
+    <w:p/>
     <w:sectPr>
-      <w:footerReference w:type="even" r:id="rId10"/>
-      <w:footerReference w:type="default" r:id="rId11"/>
-      <w:footerReference w:type="first" r:id="rId12"/>
+      <w:footerReference w:type="even" r:id="rId14"/>
+      <w:footerReference w:type="default" r:id="rId15"/>
+      <w:footerReference w:type="first" r:id="rId16"/>
       <w:pgSz w:w="12240" w:h="15840"/>
       <w:pgMar w:top="1440" w:right="1440" w:bottom="1440" w:left="1440" w:header="720" w:footer="720" w:gutter="0"/>
       <w:cols w:space="720"/>
@@ -1602,6 +1420,141 @@
     </w:sectPr>
   </w:body>
 </w:document>
+</file>
+
+<file path=word/comments.xml><?xml version="1.0" encoding="utf-8"?>
+<w:comments xmlns:wpc="http://schemas.microsoft.com/office/word/2010/wordprocessingCanvas" xmlns:cx="http://schemas.microsoft.com/office/drawing/2014/chartex" xmlns:cx1="http://schemas.microsoft.com/office/drawing/2015/9/8/chartex" xmlns:cx2="http://schemas.microsoft.com/office/drawing/2015/10/21/chartex" xmlns:cx3="http://schemas.microsoft.com/office/drawing/2016/5/9/chartex" xmlns:cx4="http://schemas.microsoft.com/office/drawing/2016/5/10/chartex" xmlns:cx5="http://schemas.microsoft.com/office/drawing/2016/5/11/chartex" xmlns:cx6="http://schemas.microsoft.com/office/drawing/2016/5/12/chartex" xmlns:cx7="http://schemas.microsoft.com/office/drawing/2016/5/13/chartex" xmlns:cx8="http://schemas.microsoft.com/office/drawing/2016/5/14/chartex" xmlns:mc="http://schemas.openxmlformats.org/markup-compatibility/2006" xmlns:aink="http://schemas.microsoft.com/office/drawing/2016/ink" xmlns:am3d="http://schemas.microsoft.com/office/drawing/2017/model3d" xmlns:o="urn:schemas-microsoft-com:office:office" xmlns:oel="http://schemas.microsoft.com/office/2019/extlst" xmlns:r="http://schemas.openxmlformats.org/officeDocument/2006/relationships" xmlns:m="http://schemas.openxmlformats.org/officeDocument/2006/math" xmlns:v="urn:schemas-microsoft-com:vml" xmlns:wp14="http://schemas.microsoft.com/office/word/2010/wordprocessingDrawing" xmlns:wp="http://schemas.openxmlformats.org/drawingml/2006/wordprocessingDrawing" xmlns:w10="urn:schemas-microsoft-com:office:word" xmlns:w="http://schemas.openxmlformats.org/wordprocessingml/2006/main" xmlns:w14="http://schemas.microsoft.com/office/word/2010/wordml" xmlns:w15="http://schemas.microsoft.com/office/word/2012/wordml" xmlns:w16cex="http://schemas.microsoft.com/office/word/2018/wordml/cex" xmlns:w16cid="http://schemas.microsoft.com/office/word/2016/wordml/cid" xmlns:w16="http://schemas.microsoft.com/office/word/2018/wordml" xmlns:w16du="http://schemas.microsoft.com/office/word/2023/wordml/word16du" xmlns:w16sdtdh="http://schemas.microsoft.com/office/word/2020/wordml/sdtdatahash" xmlns:w16se="http://schemas.microsoft.com/office/word/2015/wordml/symex" xmlns:wpg="http://schemas.microsoft.com/office/word/2010/wordprocessingGroup" xmlns:wpi="http://schemas.microsoft.com/office/word/2010/wordprocessingInk" xmlns:wne="http://schemas.microsoft.com/office/word/2006/wordml" xmlns:wps="http://schemas.microsoft.com/office/word/2010/wordprocessingShape" mc:Ignorable="w14 w15 w16se w16cid w16 w16cex w16sdtdh w16du wp14">
+  <w:comment w:id="0" w:author="Yadira Aguilar" w:date="2023-02-20T09:28:00Z" w:initials="YA">
+    <w:p>
+      <w:pPr>
+        <w:pStyle w:val="CommentText"/>
+      </w:pPr>
+      <w:r>
+        <w:rPr>
+          <w:rStyle w:val="CommentReference"/>
+        </w:rPr>
+        <w:annotationRef/>
+      </w:r>
+      <w:r>
+        <w:t>First paragraph - recommender should introduce himself/herself in the first paragraph, and must include any academic credentials, work experience, and any other significant accomplishment in the industry. This is for purposes of qualifying this writer as an expert/specialist in the field.</w:t>
+      </w:r>
+    </w:p>
+  </w:comment>
+  <w:comment w:id="2" w:author="Sal Picataggio" w:date="2023-02-15T14:43:00Z" w:initials="SP">
+    <w:p>
+      <w:r>
+        <w:t>credentials, experience, accomplishments, etc.)</w:t>
+      </w:r>
+      <w:r>
+        <w:annotationRef/>
+      </w:r>
+    </w:p>
+  </w:comment>
+  <w:comment w:id="3" w:author="Yadira Aguilar" w:date="2023-02-15T14:47:00Z" w:initials="YA">
+    <w:p>
+      <w:r>
+        <w:t>Done.</w:t>
+      </w:r>
+      <w:r>
+        <w:annotationRef/>
+      </w:r>
+    </w:p>
+  </w:comment>
+  <w:comment w:id="1" w:author="Yadira Aguilar" w:date="2023-02-20T09:30:00Z" w:initials="YA">
+    <w:p>
+      <w:pPr>
+        <w:pStyle w:val="CommentText"/>
+      </w:pPr>
+      <w:r>
+        <w:rPr>
+          <w:rStyle w:val="CommentReference"/>
+        </w:rPr>
+        <w:annotationRef/>
+      </w:r>
+      <w:r>
+        <w:t xml:space="preserve">Second paragraph - recommender must indicate that he/she has reviewed the client's credentials, experience, and accomplishments in the field and how these position client as a professional that can develop his/her endeavor in the United States. </w:t>
+      </w:r>
+    </w:p>
+    <w:p>
+      <w:pPr>
+        <w:pStyle w:val="CommentText"/>
+      </w:pPr>
+    </w:p>
+    <w:p>
+      <w:pPr>
+        <w:pStyle w:val="CommentText"/>
+      </w:pPr>
+      <w:r>
+        <w:t>The recommender must give specific examples of the client's past successes/projects that demonstrate how client is well positioned in the field/industry.</w:t>
+      </w:r>
+    </w:p>
+  </w:comment>
+  <w:comment w:id="4" w:author="Yadira Aguilar" w:date="2023-02-20T09:31:00Z" w:initials="YA">
+    <w:p>
+      <w:pPr>
+        <w:pStyle w:val="CommentText"/>
+      </w:pPr>
+      <w:r>
+        <w:rPr>
+          <w:rStyle w:val="CommentReference"/>
+        </w:rPr>
+        <w:annotationRef/>
+      </w:r>
+      <w:r>
+        <w:t>These are some examples/prompters for discussion and to help explain how client is well positioned to carry out his/her endeavor in the United States.</w:t>
+      </w:r>
+    </w:p>
+  </w:comment>
+  <w:comment w:id="5" w:author="Yadira Aguilar" w:date="2023-02-20T09:32:00Z" w:initials="YA">
+    <w:p>
+      <w:pPr>
+        <w:pStyle w:val="CommentText"/>
+      </w:pPr>
+      <w:r>
+        <w:rPr>
+          <w:rStyle w:val="CommentReference"/>
+        </w:rPr>
+        <w:annotationRef/>
+      </w:r>
+      <w:r>
+        <w:t>Conclusion paragraph - The recommender must take all prior information to give his/her professional opinion as to why client's past successes demonstrate that client is well positioned to advance his proposed endeavor in the United States.</w:t>
+      </w:r>
+    </w:p>
+  </w:comment>
+</w:comments>
+</file>
+
+<file path=word/commentsExtended.xml><?xml version="1.0" encoding="utf-8"?>
+<w15:commentsEx xmlns:wpc="http://schemas.microsoft.com/office/word/2010/wordprocessingCanvas" xmlns:cx="http://schemas.microsoft.com/office/drawing/2014/chartex" xmlns:cx1="http://schemas.microsoft.com/office/drawing/2015/9/8/chartex" xmlns:cx2="http://schemas.microsoft.com/office/drawing/2015/10/21/chartex" xmlns:cx3="http://schemas.microsoft.com/office/drawing/2016/5/9/chartex" xmlns:cx4="http://schemas.microsoft.com/office/drawing/2016/5/10/chartex" xmlns:cx5="http://schemas.microsoft.com/office/drawing/2016/5/11/chartex" xmlns:cx6="http://schemas.microsoft.com/office/drawing/2016/5/12/chartex" xmlns:cx7="http://schemas.microsoft.com/office/drawing/2016/5/13/chartex" xmlns:cx8="http://schemas.microsoft.com/office/drawing/2016/5/14/chartex" xmlns:mc="http://schemas.openxmlformats.org/markup-compatibility/2006" xmlns:aink="http://schemas.microsoft.com/office/drawing/2016/ink" xmlns:am3d="http://schemas.microsoft.com/office/drawing/2017/model3d" xmlns:o="urn:schemas-microsoft-com:office:office" xmlns:oel="http://schemas.microsoft.com/office/2019/extlst" xmlns:r="http://schemas.openxmlformats.org/officeDocument/2006/relationships" xmlns:m="http://schemas.openxmlformats.org/officeDocument/2006/math" xmlns:v="urn:schemas-microsoft-com:vml" xmlns:wp14="http://schemas.microsoft.com/office/word/2010/wordprocessingDrawing" xmlns:wp="http://schemas.openxmlformats.org/drawingml/2006/wordprocessingDrawing" xmlns:w10="urn:schemas-microsoft-com:office:word" xmlns:w="http://schemas.openxmlformats.org/wordprocessingml/2006/main" xmlns:w14="http://schemas.microsoft.com/office/word/2010/wordml" xmlns:w15="http://schemas.microsoft.com/office/word/2012/wordml" xmlns:w16cex="http://schemas.microsoft.com/office/word/2018/wordml/cex" xmlns:w16cid="http://schemas.microsoft.com/office/word/2016/wordml/cid" xmlns:w16="http://schemas.microsoft.com/office/word/2018/wordml" xmlns:w16du="http://schemas.microsoft.com/office/word/2023/wordml/word16du" xmlns:w16sdtdh="http://schemas.microsoft.com/office/word/2020/wordml/sdtdatahash" xmlns:w16se="http://schemas.microsoft.com/office/word/2015/wordml/symex" xmlns:wpg="http://schemas.microsoft.com/office/word/2010/wordprocessingGroup" xmlns:wpi="http://schemas.microsoft.com/office/word/2010/wordprocessingInk" xmlns:wne="http://schemas.microsoft.com/office/word/2006/wordml" xmlns:wps="http://schemas.microsoft.com/office/word/2010/wordprocessingShape" mc:Ignorable="w14 w15 w16se w16cid w16 w16cex w16sdtdh w16du wp14">
+  <w15:commentEx w15:paraId="2DF53269" w15:done="0"/>
+  <w15:commentEx w15:paraId="646493C9" w15:done="1"/>
+  <w15:commentEx w15:paraId="079634D8" w15:paraIdParent="646493C9" w15:done="1"/>
+  <w15:commentEx w15:paraId="34FDCD79" w15:done="0"/>
+  <w15:commentEx w15:paraId="3155323C" w15:done="0"/>
+  <w15:commentEx w15:paraId="5826272D" w15:done="0"/>
+</w15:commentsEx>
+</file>
+
+<file path=word/commentsExtensible.xml><?xml version="1.0" encoding="utf-8"?>
+<w16cex:commentsExtensible xmlns:wpc="http://schemas.microsoft.com/office/word/2010/wordprocessingCanvas" xmlns:cx="http://schemas.microsoft.com/office/drawing/2014/chartex" xmlns:cx1="http://schemas.microsoft.com/office/drawing/2015/9/8/chartex" xmlns:cx2="http://schemas.microsoft.com/office/drawing/2015/10/21/chartex" xmlns:cx3="http://schemas.microsoft.com/office/drawing/2016/5/9/chartex" xmlns:cx4="http://schemas.microsoft.com/office/drawing/2016/5/10/chartex" xmlns:cx5="http://schemas.microsoft.com/office/drawing/2016/5/11/chartex" xmlns:cx6="http://schemas.microsoft.com/office/drawing/2016/5/12/chartex" xmlns:cx7="http://schemas.microsoft.com/office/drawing/2016/5/13/chartex" xmlns:cx8="http://schemas.microsoft.com/office/drawing/2016/5/14/chartex" xmlns:cr="http://schemas.microsoft.com/office/comments/2020/reactions" xmlns:mc="http://schemas.openxmlformats.org/markup-compatibility/2006" xmlns:aink="http://schemas.microsoft.com/office/drawing/2016/ink" xmlns:am3d="http://schemas.microsoft.com/office/drawing/2017/model3d" xmlns:o="urn:schemas-microsoft-com:office:office" xmlns:oel="http://schemas.microsoft.com/office/2019/extlst" xmlns:r="http://schemas.openxmlformats.org/officeDocument/2006/relationships" xmlns:m="http://schemas.openxmlformats.org/officeDocument/2006/math" xmlns:v="urn:schemas-microsoft-com:vml" xmlns:wp14="http://schemas.microsoft.com/office/word/2010/wordprocessingDrawing" xmlns:wp="http://schemas.openxmlformats.org/drawingml/2006/wordprocessingDrawing" xmlns:w10="urn:schemas-microsoft-com:office:word" xmlns:w="http://schemas.openxmlformats.org/wordprocessingml/2006/main" xmlns:w14="http://schemas.microsoft.com/office/word/2010/wordml" xmlns:w15="http://schemas.microsoft.com/office/word/2012/wordml" xmlns:w16cex="http://schemas.microsoft.com/office/word/2018/wordml/cex" xmlns:w16cid="http://schemas.microsoft.com/office/word/2016/wordml/cid" xmlns:w16="http://schemas.microsoft.com/office/word/2018/wordml" xmlns:w16du="http://schemas.microsoft.com/office/word/2023/wordml/word16du" xmlns:w16sdtdh="http://schemas.microsoft.com/office/word/2020/wordml/sdtdatahash" xmlns:w16se="http://schemas.microsoft.com/office/word/2015/wordml/symex" xmlns:wpg="http://schemas.microsoft.com/office/word/2010/wordprocessingGroup" xmlns:wpi="http://schemas.microsoft.com/office/word/2010/wordprocessingInk" xmlns:wne="http://schemas.microsoft.com/office/word/2006/wordml" xmlns:wps="http://schemas.microsoft.com/office/word/2010/wordprocessingShape" mc:Ignorable="w14 w15 w16se w16cid w16 w16cex w16sdtdh cr w16du wp14">
+  <w16cex:commentExtensible w16cex:durableId="279DBBB1" w16cex:dateUtc="2023-02-20T14:28:00Z"/>
+  <w16cex:commentExtensible w16cex:durableId="060A9FC7" w16cex:dateUtc="2023-02-15T19:43:00Z"/>
+  <w16cex:commentExtensible w16cex:durableId="63FAFAB8" w16cex:dateUtc="2023-02-15T19:47:00Z"/>
+  <w16cex:commentExtensible w16cex:durableId="279DBC3B" w16cex:dateUtc="2023-02-20T14:30:00Z"/>
+  <w16cex:commentExtensible w16cex:durableId="279DBC65" w16cex:dateUtc="2023-02-20T14:31:00Z"/>
+  <w16cex:commentExtensible w16cex:durableId="279DBCBA" w16cex:dateUtc="2023-02-20T14:32:00Z"/>
+</w16cex:commentsExtensible>
+</file>
+
+<file path=word/commentsIds.xml><?xml version="1.0" encoding="utf-8"?>
+<w16cid:commentsIds xmlns:wpc="http://schemas.microsoft.com/office/word/2010/wordprocessingCanvas" xmlns:cx="http://schemas.microsoft.com/office/drawing/2014/chartex" xmlns:cx1="http://schemas.microsoft.com/office/drawing/2015/9/8/chartex" xmlns:cx2="http://schemas.microsoft.com/office/drawing/2015/10/21/chartex" xmlns:cx3="http://schemas.microsoft.com/office/drawing/2016/5/9/chartex" xmlns:cx4="http://schemas.microsoft.com/office/drawing/2016/5/10/chartex" xmlns:cx5="http://schemas.microsoft.com/office/drawing/2016/5/11/chartex" xmlns:cx6="http://schemas.microsoft.com/office/drawing/2016/5/12/chartex" xmlns:cx7="http://schemas.microsoft.com/office/drawing/2016/5/13/chartex" xmlns:cx8="http://schemas.microsoft.com/office/drawing/2016/5/14/chartex" xmlns:mc="http://schemas.openxmlformats.org/markup-compatibility/2006" xmlns:aink="http://schemas.microsoft.com/office/drawing/2016/ink" xmlns:am3d="http://schemas.microsoft.com/office/drawing/2017/model3d" xmlns:o="urn:schemas-microsoft-com:office:office" xmlns:oel="http://schemas.microsoft.com/office/2019/extlst" xmlns:r="http://schemas.openxmlformats.org/officeDocument/2006/relationships" xmlns:m="http://schemas.openxmlformats.org/officeDocument/2006/math" xmlns:v="urn:schemas-microsoft-com:vml" xmlns:wp14="http://schemas.microsoft.com/office/word/2010/wordprocessingDrawing" xmlns:wp="http://schemas.openxmlformats.org/drawingml/2006/wordprocessingDrawing" xmlns:w10="urn:schemas-microsoft-com:office:word" xmlns:w="http://schemas.openxmlformats.org/wordprocessingml/2006/main" xmlns:w14="http://schemas.microsoft.com/office/word/2010/wordml" xmlns:w15="http://schemas.microsoft.com/office/word/2012/wordml" xmlns:w16cex="http://schemas.microsoft.com/office/word/2018/wordml/cex" xmlns:w16cid="http://schemas.microsoft.com/office/word/2016/wordml/cid" xmlns:w16="http://schemas.microsoft.com/office/word/2018/wordml" xmlns:w16du="http://schemas.microsoft.com/office/word/2023/wordml/word16du" xmlns:w16sdtdh="http://schemas.microsoft.com/office/word/2020/wordml/sdtdatahash" xmlns:w16se="http://schemas.microsoft.com/office/word/2015/wordml/symex" xmlns:wpg="http://schemas.microsoft.com/office/word/2010/wordprocessingGroup" xmlns:wpi="http://schemas.microsoft.com/office/word/2010/wordprocessingInk" xmlns:wne="http://schemas.microsoft.com/office/word/2006/wordml" xmlns:wps="http://schemas.microsoft.com/office/word/2010/wordprocessingShape" mc:Ignorable="w14 w15 w16se w16cid w16 w16cex w16sdtdh w16du wp14">
+  <w16cid:commentId w16cid:paraId="2DF53269" w16cid:durableId="279DBBB1"/>
+  <w16cid:commentId w16cid:paraId="646493C9" w16cid:durableId="060A9FC7"/>
+  <w16cid:commentId w16cid:paraId="079634D8" w16cid:durableId="63FAFAB8"/>
+  <w16cid:commentId w16cid:paraId="34FDCD79" w16cid:durableId="279DBC3B"/>
+  <w16cid:commentId w16cid:paraId="3155323C" w16cid:durableId="279DBC65"/>
+  <w16cid:commentId w16cid:paraId="5826272D" w16cid:durableId="279DBCBA"/>
+</w16cid:commentsIds>
 </file>
 
 <file path=word/endnotes.xml><?xml version="1.0" encoding="utf-8"?>
@@ -1723,6 +1676,7 @@
               <v:path gradientshapeok="t" o:connecttype="rect"/>
             </v:shapetype>
             <v:shape id="Text Box 2" o:spid="_x0000_s1026" type="#_x0000_t202" alt="Classification: Western Union Unrestricted Internal " style="position:absolute;margin-left:0;margin-top:0;width:227.05pt;height:28.15pt;z-index:251659264;visibility:visible;mso-wrap-style:none;mso-wrap-distance-left:0;mso-wrap-distance-top:0;mso-wrap-distance-right:0;mso-wrap-distance-bottom:0;mso-position-horizontal:left;mso-position-horizontal-relative:page;mso-position-vertical:bottom;mso-position-vertical-relative:page;v-text-anchor:bottom" o:gfxdata="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" filled="f" stroked="f">
+              <v:fill o:detectmouseclick="t"/>
               <v:textbox style="mso-fit-shape-to-text:t" inset="20pt,0,0,15pt">
                 <w:txbxContent>
                   <w:p>
@@ -1821,6 +1775,16 @@
                               <w:szCs w:val="20"/>
                             </w:rPr>
                           </w:pPr>
+                          <w:r>
+                            <w:rPr>
+                              <w:rFonts w:ascii="Calibri" w:eastAsia="Calibri" w:hAnsi="Calibri" w:cs="Calibri"/>
+                              <w:noProof/>
+                              <w:color w:val="000000"/>
+                              <w:sz w:val="20"/>
+                              <w:szCs w:val="20"/>
+                            </w:rPr>
+                            <w:t xml:space="preserve">Classification: Western Union Unrestricted Internal </w:t>
+                          </w:r>
                         </w:p>
                       </w:txbxContent>
                     </wps:txbx>
@@ -1843,6 +1807,7 @@
               <v:path gradientshapeok="t" o:connecttype="rect"/>
             </v:shapetype>
             <v:shape id="Text Box 3" o:spid="_x0000_s1027" type="#_x0000_t202" alt="Classification: Western Union Unrestricted Internal " style="position:absolute;margin-left:0;margin-top:0;width:227.05pt;height:28.15pt;z-index:251660288;visibility:visible;mso-wrap-style:none;mso-wrap-distance-left:0;mso-wrap-distance-top:0;mso-wrap-distance-right:0;mso-wrap-distance-bottom:0;mso-position-horizontal:left;mso-position-horizontal-relative:page;mso-position-vertical:bottom;mso-position-vertical-relative:page;v-text-anchor:bottom" o:gfxdata="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" filled="f" stroked="f">
+              <v:fill o:detectmouseclick="t"/>
               <v:textbox style="mso-fit-shape-to-text:t" inset="20pt,0,0,15pt">
                 <w:txbxContent>
                   <w:p>
@@ -1856,6 +1821,16 @@
                         <w:szCs w:val="20"/>
                       </w:rPr>
                     </w:pPr>
+                    <w:r>
+                      <w:rPr>
+                        <w:rFonts w:ascii="Calibri" w:eastAsia="Calibri" w:hAnsi="Calibri" w:cs="Calibri"/>
+                        <w:noProof/>
+                        <w:color w:val="000000"/>
+                        <w:sz w:val="20"/>
+                        <w:szCs w:val="20"/>
+                      </w:rPr>
+                      <w:t xml:space="preserve">Classification: Western Union Unrestricted Internal </w:t>
+                    </w:r>
                   </w:p>
                 </w:txbxContent>
               </v:textbox>
@@ -1963,6 +1938,7 @@
               <v:path gradientshapeok="t" o:connecttype="rect"/>
             </v:shapetype>
             <v:shape id="Text Box 1" o:spid="_x0000_s1028" type="#_x0000_t202" alt="Classification: Western Union Unrestricted Internal " style="position:absolute;margin-left:0;margin-top:0;width:227.05pt;height:28.15pt;z-index:251658240;visibility:visible;mso-wrap-style:none;mso-wrap-distance-left:0;mso-wrap-distance-top:0;mso-wrap-distance-right:0;mso-wrap-distance-bottom:0;mso-position-horizontal:left;mso-position-horizontal-relative:page;mso-position-vertical:bottom;mso-position-vertical-relative:page;v-text-anchor:bottom" o:gfxdata="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" filled="f" stroked="f">
+              <v:fill o:detectmouseclick="t"/>
               <v:textbox style="mso-fit-shape-to-text:t" inset="20pt,0,0,15pt">
                 <w:txbxContent>
                   <w:p>
@@ -2302,119 +2278,6 @@
     </w:lvl>
   </w:abstractNum>
   <w:abstractNum w:abstractNumId="3" w15:restartNumberingAfterBreak="0">
-    <w:nsid w:val="0C7D45DC"/>
-    <w:multiLevelType w:val="hybridMultilevel"/>
-    <w:tmpl w:val="24B0FC98"/>
-    <w:lvl w:ilvl="0" w:tplc="04090001">
-      <w:start w:val="1"/>
-      <w:numFmt w:val="bullet"/>
-      <w:lvlText w:val=""/>
-      <w:lvlJc w:val="left"/>
-      <w:pPr>
-        <w:ind w:left="720" w:hanging="360"/>
-      </w:pPr>
-      <w:rPr>
-        <w:rFonts w:ascii="Symbol" w:hAnsi="Symbol" w:hint="default"/>
-      </w:rPr>
-    </w:lvl>
-    <w:lvl w:ilvl="1" w:tplc="04090003">
-      <w:start w:val="1"/>
-      <w:numFmt w:val="bullet"/>
-      <w:lvlText w:val="o"/>
-      <w:lvlJc w:val="left"/>
-      <w:pPr>
-        <w:ind w:left="1440" w:hanging="360"/>
-      </w:pPr>
-      <w:rPr>
-        <w:rFonts w:ascii="Courier New" w:hAnsi="Courier New" w:cs="Courier New" w:hint="default"/>
-      </w:rPr>
-    </w:lvl>
-    <w:lvl w:ilvl="2" w:tplc="04090005" w:tentative="1">
-      <w:start w:val="1"/>
-      <w:numFmt w:val="bullet"/>
-      <w:lvlText w:val=""/>
-      <w:lvlJc w:val="left"/>
-      <w:pPr>
-        <w:ind w:left="2160" w:hanging="360"/>
-      </w:pPr>
-      <w:rPr>
-        <w:rFonts w:ascii="Wingdings" w:hAnsi="Wingdings" w:hint="default"/>
-      </w:rPr>
-    </w:lvl>
-    <w:lvl w:ilvl="3" w:tplc="04090001">
-      <w:start w:val="1"/>
-      <w:numFmt w:val="bullet"/>
-      <w:lvlText w:val=""/>
-      <w:lvlJc w:val="left"/>
-      <w:pPr>
-        <w:ind w:left="2880" w:hanging="360"/>
-      </w:pPr>
-      <w:rPr>
-        <w:rFonts w:ascii="Symbol" w:hAnsi="Symbol" w:hint="default"/>
-      </w:rPr>
-    </w:lvl>
-    <w:lvl w:ilvl="4" w:tplc="04090003" w:tentative="1">
-      <w:start w:val="1"/>
-      <w:numFmt w:val="bullet"/>
-      <w:lvlText w:val="o"/>
-      <w:lvlJc w:val="left"/>
-      <w:pPr>
-        <w:ind w:left="3600" w:hanging="360"/>
-      </w:pPr>
-      <w:rPr>
-        <w:rFonts w:ascii="Courier New" w:hAnsi="Courier New" w:cs="Courier New" w:hint="default"/>
-      </w:rPr>
-    </w:lvl>
-    <w:lvl w:ilvl="5" w:tplc="04090005" w:tentative="1">
-      <w:start w:val="1"/>
-      <w:numFmt w:val="bullet"/>
-      <w:lvlText w:val=""/>
-      <w:lvlJc w:val="left"/>
-      <w:pPr>
-        <w:ind w:left="4320" w:hanging="360"/>
-      </w:pPr>
-      <w:rPr>
-        <w:rFonts w:ascii="Wingdings" w:hAnsi="Wingdings" w:hint="default"/>
-      </w:rPr>
-    </w:lvl>
-    <w:lvl w:ilvl="6" w:tplc="04090001" w:tentative="1">
-      <w:start w:val="1"/>
-      <w:numFmt w:val="bullet"/>
-      <w:lvlText w:val=""/>
-      <w:lvlJc w:val="left"/>
-      <w:pPr>
-        <w:ind w:left="5040" w:hanging="360"/>
-      </w:pPr>
-      <w:rPr>
-        <w:rFonts w:ascii="Symbol" w:hAnsi="Symbol" w:hint="default"/>
-      </w:rPr>
-    </w:lvl>
-    <w:lvl w:ilvl="7" w:tplc="04090003" w:tentative="1">
-      <w:start w:val="1"/>
-      <w:numFmt w:val="bullet"/>
-      <w:lvlText w:val="o"/>
-      <w:lvlJc w:val="left"/>
-      <w:pPr>
-        <w:ind w:left="5760" w:hanging="360"/>
-      </w:pPr>
-      <w:rPr>
-        <w:rFonts w:ascii="Courier New" w:hAnsi="Courier New" w:cs="Courier New" w:hint="default"/>
-      </w:rPr>
-    </w:lvl>
-    <w:lvl w:ilvl="8" w:tplc="04090005" w:tentative="1">
-      <w:start w:val="1"/>
-      <w:numFmt w:val="bullet"/>
-      <w:lvlText w:val=""/>
-      <w:lvlJc w:val="left"/>
-      <w:pPr>
-        <w:ind w:left="6480" w:hanging="360"/>
-      </w:pPr>
-      <w:rPr>
-        <w:rFonts w:ascii="Wingdings" w:hAnsi="Wingdings" w:hint="default"/>
-      </w:rPr>
-    </w:lvl>
-  </w:abstractNum>
-  <w:abstractNum w:abstractNumId="4" w15:restartNumberingAfterBreak="0">
     <w:nsid w:val="11F49515"/>
     <w:multiLevelType w:val="hybridMultilevel"/>
     <w:tmpl w:val="64906A76"/>
@@ -2503,120 +2366,7 @@
       </w:pPr>
     </w:lvl>
   </w:abstractNum>
-  <w:abstractNum w:abstractNumId="5" w15:restartNumberingAfterBreak="0">
-    <w:nsid w:val="1CDD0E35"/>
-    <w:multiLevelType w:val="hybridMultilevel"/>
-    <w:tmpl w:val="BDE45F54"/>
-    <w:lvl w:ilvl="0" w:tplc="04090001">
-      <w:start w:val="1"/>
-      <w:numFmt w:val="bullet"/>
-      <w:lvlText w:val=""/>
-      <w:lvlJc w:val="left"/>
-      <w:pPr>
-        <w:ind w:left="1440" w:hanging="360"/>
-      </w:pPr>
-      <w:rPr>
-        <w:rFonts w:ascii="Symbol" w:hAnsi="Symbol" w:hint="default"/>
-      </w:rPr>
-    </w:lvl>
-    <w:lvl w:ilvl="1" w:tplc="FFFFFFFF" w:tentative="1">
-      <w:start w:val="1"/>
-      <w:numFmt w:val="bullet"/>
-      <w:lvlText w:val="o"/>
-      <w:lvlJc w:val="left"/>
-      <w:pPr>
-        <w:ind w:left="2160" w:hanging="360"/>
-      </w:pPr>
-      <w:rPr>
-        <w:rFonts w:ascii="Courier New" w:hAnsi="Courier New" w:cs="Courier New" w:hint="default"/>
-      </w:rPr>
-    </w:lvl>
-    <w:lvl w:ilvl="2" w:tplc="FFFFFFFF" w:tentative="1">
-      <w:start w:val="1"/>
-      <w:numFmt w:val="bullet"/>
-      <w:lvlText w:val=""/>
-      <w:lvlJc w:val="left"/>
-      <w:pPr>
-        <w:ind w:left="2880" w:hanging="360"/>
-      </w:pPr>
-      <w:rPr>
-        <w:rFonts w:ascii="Wingdings" w:hAnsi="Wingdings" w:hint="default"/>
-      </w:rPr>
-    </w:lvl>
-    <w:lvl w:ilvl="3" w:tplc="FFFFFFFF" w:tentative="1">
-      <w:start w:val="1"/>
-      <w:numFmt w:val="bullet"/>
-      <w:lvlText w:val=""/>
-      <w:lvlJc w:val="left"/>
-      <w:pPr>
-        <w:ind w:left="3600" w:hanging="360"/>
-      </w:pPr>
-      <w:rPr>
-        <w:rFonts w:ascii="Symbol" w:hAnsi="Symbol" w:hint="default"/>
-      </w:rPr>
-    </w:lvl>
-    <w:lvl w:ilvl="4" w:tplc="FFFFFFFF" w:tentative="1">
-      <w:start w:val="1"/>
-      <w:numFmt w:val="bullet"/>
-      <w:lvlText w:val="o"/>
-      <w:lvlJc w:val="left"/>
-      <w:pPr>
-        <w:ind w:left="4320" w:hanging="360"/>
-      </w:pPr>
-      <w:rPr>
-        <w:rFonts w:ascii="Courier New" w:hAnsi="Courier New" w:cs="Courier New" w:hint="default"/>
-      </w:rPr>
-    </w:lvl>
-    <w:lvl w:ilvl="5" w:tplc="FFFFFFFF" w:tentative="1">
-      <w:start w:val="1"/>
-      <w:numFmt w:val="bullet"/>
-      <w:lvlText w:val=""/>
-      <w:lvlJc w:val="left"/>
-      <w:pPr>
-        <w:ind w:left="5040" w:hanging="360"/>
-      </w:pPr>
-      <w:rPr>
-        <w:rFonts w:ascii="Wingdings" w:hAnsi="Wingdings" w:hint="default"/>
-      </w:rPr>
-    </w:lvl>
-    <w:lvl w:ilvl="6" w:tplc="FFFFFFFF" w:tentative="1">
-      <w:start w:val="1"/>
-      <w:numFmt w:val="bullet"/>
-      <w:lvlText w:val=""/>
-      <w:lvlJc w:val="left"/>
-      <w:pPr>
-        <w:ind w:left="5760" w:hanging="360"/>
-      </w:pPr>
-      <w:rPr>
-        <w:rFonts w:ascii="Symbol" w:hAnsi="Symbol" w:hint="default"/>
-      </w:rPr>
-    </w:lvl>
-    <w:lvl w:ilvl="7" w:tplc="FFFFFFFF" w:tentative="1">
-      <w:start w:val="1"/>
-      <w:numFmt w:val="bullet"/>
-      <w:lvlText w:val="o"/>
-      <w:lvlJc w:val="left"/>
-      <w:pPr>
-        <w:ind w:left="6480" w:hanging="360"/>
-      </w:pPr>
-      <w:rPr>
-        <w:rFonts w:ascii="Courier New" w:hAnsi="Courier New" w:cs="Courier New" w:hint="default"/>
-      </w:rPr>
-    </w:lvl>
-    <w:lvl w:ilvl="8" w:tplc="FFFFFFFF" w:tentative="1">
-      <w:start w:val="1"/>
-      <w:numFmt w:val="bullet"/>
-      <w:lvlText w:val=""/>
-      <w:lvlJc w:val="left"/>
-      <w:pPr>
-        <w:ind w:left="7200" w:hanging="360"/>
-      </w:pPr>
-      <w:rPr>
-        <w:rFonts w:ascii="Wingdings" w:hAnsi="Wingdings" w:hint="default"/>
-      </w:rPr>
-    </w:lvl>
-  </w:abstractNum>
-  <w:abstractNum w:abstractNumId="6" w15:restartNumberingAfterBreak="0">
+  <w:abstractNum w:abstractNumId="4" w15:restartNumberingAfterBreak="0">
     <w:nsid w:val="1EEC743A"/>
     <w:multiLevelType w:val="hybridMultilevel"/>
     <w:tmpl w:val="5418886C"/>
@@ -2705,7 +2455,7 @@
       </w:pPr>
     </w:lvl>
   </w:abstractNum>
-  <w:abstractNum w:abstractNumId="7" w15:restartNumberingAfterBreak="0">
+  <w:abstractNum w:abstractNumId="5" w15:restartNumberingAfterBreak="0">
     <w:nsid w:val="23E5261A"/>
     <w:multiLevelType w:val="hybridMultilevel"/>
     <w:tmpl w:val="CEF8807A"/>
@@ -2794,7 +2544,7 @@
       </w:pPr>
     </w:lvl>
   </w:abstractNum>
-  <w:abstractNum w:abstractNumId="8" w15:restartNumberingAfterBreak="0">
+  <w:abstractNum w:abstractNumId="6" w15:restartNumberingAfterBreak="0">
     <w:nsid w:val="293A1FAF"/>
     <w:multiLevelType w:val="multilevel"/>
     <w:tmpl w:val="F502CFFC"/>
@@ -2883,7 +2633,7 @@
       </w:pPr>
     </w:lvl>
   </w:abstractNum>
-  <w:abstractNum w:abstractNumId="9" w15:restartNumberingAfterBreak="0">
+  <w:abstractNum w:abstractNumId="7" w15:restartNumberingAfterBreak="0">
     <w:nsid w:val="29A0F9E7"/>
     <w:multiLevelType w:val="hybridMultilevel"/>
     <w:tmpl w:val="3684B148"/>
@@ -2972,7 +2722,7 @@
       </w:pPr>
     </w:lvl>
   </w:abstractNum>
-  <w:abstractNum w:abstractNumId="10" w15:restartNumberingAfterBreak="0">
+  <w:abstractNum w:abstractNumId="8" w15:restartNumberingAfterBreak="0">
     <w:nsid w:val="2D796D74"/>
     <w:multiLevelType w:val="hybridMultilevel"/>
     <w:tmpl w:val="66D6B47A"/>
@@ -3061,7 +2811,7 @@
       </w:pPr>
     </w:lvl>
   </w:abstractNum>
-  <w:abstractNum w:abstractNumId="11" w15:restartNumberingAfterBreak="0">
+  <w:abstractNum w:abstractNumId="9" w15:restartNumberingAfterBreak="0">
     <w:nsid w:val="6500F465"/>
     <w:multiLevelType w:val="hybridMultilevel"/>
     <w:tmpl w:val="EE0A9CC4"/>
@@ -3150,7 +2900,7 @@
       </w:pPr>
     </w:lvl>
   </w:abstractNum>
-  <w:abstractNum w:abstractNumId="12" w15:restartNumberingAfterBreak="0">
+  <w:abstractNum w:abstractNumId="10" w15:restartNumberingAfterBreak="0">
     <w:nsid w:val="65462CEA"/>
     <w:multiLevelType w:val="hybridMultilevel"/>
     <w:tmpl w:val="75549450"/>
@@ -3239,7 +2989,7 @@
       </w:pPr>
     </w:lvl>
   </w:abstractNum>
-  <w:abstractNum w:abstractNumId="13" w15:restartNumberingAfterBreak="0">
+  <w:abstractNum w:abstractNumId="11" w15:restartNumberingAfterBreak="0">
     <w:nsid w:val="66BDB7BB"/>
     <w:multiLevelType w:val="multilevel"/>
     <w:tmpl w:val="A8A69544"/>
@@ -3328,7 +3078,7 @@
       </w:pPr>
     </w:lvl>
   </w:abstractNum>
-  <w:abstractNum w:abstractNumId="14" w15:restartNumberingAfterBreak="0">
+  <w:abstractNum w:abstractNumId="12" w15:restartNumberingAfterBreak="0">
     <w:nsid w:val="6A264D4B"/>
     <w:multiLevelType w:val="hybridMultilevel"/>
     <w:tmpl w:val="E7460384"/>
@@ -3417,7 +3167,7 @@
       </w:pPr>
     </w:lvl>
   </w:abstractNum>
-  <w:abstractNum w:abstractNumId="15" w15:restartNumberingAfterBreak="0">
+  <w:abstractNum w:abstractNumId="13" w15:restartNumberingAfterBreak="0">
     <w:nsid w:val="6E174AD8"/>
     <w:multiLevelType w:val="hybridMultilevel"/>
     <w:tmpl w:val="411EB0B6"/>
@@ -3530,269 +3280,7 @@
       </w:rPr>
     </w:lvl>
   </w:abstractNum>
-  <w:abstractNum w:abstractNumId="16" w15:restartNumberingAfterBreak="0">
-    <w:nsid w:val="6FAB4880"/>
-    <w:multiLevelType w:val="hybridMultilevel"/>
-    <w:tmpl w:val="57EC75A6"/>
-    <w:lvl w:ilvl="0" w:tplc="0409000D">
-      <w:start w:val="1"/>
-      <w:numFmt w:val="bullet"/>
-      <w:lvlText w:val=""/>
-      <w:lvlJc w:val="left"/>
-      <w:pPr>
-        <w:ind w:left="1440" w:hanging="360"/>
-      </w:pPr>
-      <w:rPr>
-        <w:rFonts w:ascii="Wingdings" w:hAnsi="Wingdings" w:hint="default"/>
-      </w:rPr>
-    </w:lvl>
-    <w:lvl w:ilvl="1" w:tplc="04090003" w:tentative="1">
-      <w:start w:val="1"/>
-      <w:numFmt w:val="bullet"/>
-      <w:lvlText w:val="o"/>
-      <w:lvlJc w:val="left"/>
-      <w:pPr>
-        <w:ind w:left="2160" w:hanging="360"/>
-      </w:pPr>
-      <w:rPr>
-        <w:rFonts w:ascii="Courier New" w:hAnsi="Courier New" w:cs="Courier New" w:hint="default"/>
-      </w:rPr>
-    </w:lvl>
-    <w:lvl w:ilvl="2" w:tplc="04090005" w:tentative="1">
-      <w:start w:val="1"/>
-      <w:numFmt w:val="bullet"/>
-      <w:lvlText w:val=""/>
-      <w:lvlJc w:val="left"/>
-      <w:pPr>
-        <w:ind w:left="2880" w:hanging="360"/>
-      </w:pPr>
-      <w:rPr>
-        <w:rFonts w:ascii="Wingdings" w:hAnsi="Wingdings" w:hint="default"/>
-      </w:rPr>
-    </w:lvl>
-    <w:lvl w:ilvl="3" w:tplc="04090001" w:tentative="1">
-      <w:start w:val="1"/>
-      <w:numFmt w:val="bullet"/>
-      <w:lvlText w:val=""/>
-      <w:lvlJc w:val="left"/>
-      <w:pPr>
-        <w:ind w:left="3600" w:hanging="360"/>
-      </w:pPr>
-      <w:rPr>
-        <w:rFonts w:ascii="Symbol" w:hAnsi="Symbol" w:hint="default"/>
-      </w:rPr>
-    </w:lvl>
-    <w:lvl w:ilvl="4" w:tplc="04090003" w:tentative="1">
-      <w:start w:val="1"/>
-      <w:numFmt w:val="bullet"/>
-      <w:lvlText w:val="o"/>
-      <w:lvlJc w:val="left"/>
-      <w:pPr>
-        <w:ind w:left="4320" w:hanging="360"/>
-      </w:pPr>
-      <w:rPr>
-        <w:rFonts w:ascii="Courier New" w:hAnsi="Courier New" w:cs="Courier New" w:hint="default"/>
-      </w:rPr>
-    </w:lvl>
-    <w:lvl w:ilvl="5" w:tplc="04090005" w:tentative="1">
-      <w:start w:val="1"/>
-      <w:numFmt w:val="bullet"/>
-      <w:lvlText w:val=""/>
-      <w:lvlJc w:val="left"/>
-      <w:pPr>
-        <w:ind w:left="5040" w:hanging="360"/>
-      </w:pPr>
-      <w:rPr>
-        <w:rFonts w:ascii="Wingdings" w:hAnsi="Wingdings" w:hint="default"/>
-      </w:rPr>
-    </w:lvl>
-    <w:lvl w:ilvl="6" w:tplc="04090001" w:tentative="1">
-      <w:start w:val="1"/>
-      <w:numFmt w:val="bullet"/>
-      <w:lvlText w:val=""/>
-      <w:lvlJc w:val="left"/>
-      <w:pPr>
-        <w:ind w:left="5760" w:hanging="360"/>
-      </w:pPr>
-      <w:rPr>
-        <w:rFonts w:ascii="Symbol" w:hAnsi="Symbol" w:hint="default"/>
-      </w:rPr>
-    </w:lvl>
-    <w:lvl w:ilvl="7" w:tplc="04090003" w:tentative="1">
-      <w:start w:val="1"/>
-      <w:numFmt w:val="bullet"/>
-      <w:lvlText w:val="o"/>
-      <w:lvlJc w:val="left"/>
-      <w:pPr>
-        <w:ind w:left="6480" w:hanging="360"/>
-      </w:pPr>
-      <w:rPr>
-        <w:rFonts w:ascii="Courier New" w:hAnsi="Courier New" w:cs="Courier New" w:hint="default"/>
-      </w:rPr>
-    </w:lvl>
-    <w:lvl w:ilvl="8" w:tplc="04090005" w:tentative="1">
-      <w:start w:val="1"/>
-      <w:numFmt w:val="bullet"/>
-      <w:lvlText w:val=""/>
-      <w:lvlJc w:val="left"/>
-      <w:pPr>
-        <w:ind w:left="7200" w:hanging="360"/>
-      </w:pPr>
-      <w:rPr>
-        <w:rFonts w:ascii="Wingdings" w:hAnsi="Wingdings" w:hint="default"/>
-      </w:rPr>
-    </w:lvl>
-  </w:abstractNum>
-  <w:abstractNum w:abstractNumId="17" w15:restartNumberingAfterBreak="0">
-    <w:nsid w:val="7026360F"/>
-    <w:multiLevelType w:val="multilevel"/>
-    <w:tmpl w:val="4AA041E8"/>
-    <w:lvl w:ilvl="0">
-      <w:start w:val="1"/>
-      <w:numFmt w:val="bullet"/>
-      <w:lvlText w:val=""/>
-      <w:lvlJc w:val="left"/>
-      <w:pPr>
-        <w:tabs>
-          <w:tab w:val="num" w:pos="720"/>
-        </w:tabs>
-        <w:ind w:left="720" w:hanging="360"/>
-      </w:pPr>
-      <w:rPr>
-        <w:rFonts w:ascii="Symbol" w:hAnsi="Symbol" w:hint="default"/>
-        <w:sz w:val="20"/>
-      </w:rPr>
-    </w:lvl>
-    <w:lvl w:ilvl="1">
-      <w:start w:val="1"/>
-      <w:numFmt w:val="bullet"/>
-      <w:lvlText w:val="o"/>
-      <w:lvlJc w:val="left"/>
-      <w:pPr>
-        <w:tabs>
-          <w:tab w:val="num" w:pos="1440"/>
-        </w:tabs>
-        <w:ind w:left="1440" w:hanging="360"/>
-      </w:pPr>
-      <w:rPr>
-        <w:rFonts w:ascii="Courier New" w:hAnsi="Courier New" w:hint="default"/>
-        <w:sz w:val="20"/>
-      </w:rPr>
-    </w:lvl>
-    <w:lvl w:ilvl="2" w:tentative="1">
-      <w:start w:val="1"/>
-      <w:numFmt w:val="bullet"/>
-      <w:lvlText w:val=""/>
-      <w:lvlJc w:val="left"/>
-      <w:pPr>
-        <w:tabs>
-          <w:tab w:val="num" w:pos="2160"/>
-        </w:tabs>
-        <w:ind w:left="2160" w:hanging="360"/>
-      </w:pPr>
-      <w:rPr>
-        <w:rFonts w:ascii="Wingdings" w:hAnsi="Wingdings" w:hint="default"/>
-        <w:sz w:val="20"/>
-      </w:rPr>
-    </w:lvl>
-    <w:lvl w:ilvl="3" w:tentative="1">
-      <w:start w:val="1"/>
-      <w:numFmt w:val="bullet"/>
-      <w:lvlText w:val=""/>
-      <w:lvlJc w:val="left"/>
-      <w:pPr>
-        <w:tabs>
-          <w:tab w:val="num" w:pos="2880"/>
-        </w:tabs>
-        <w:ind w:left="2880" w:hanging="360"/>
-      </w:pPr>
-      <w:rPr>
-        <w:rFonts w:ascii="Wingdings" w:hAnsi="Wingdings" w:hint="default"/>
-        <w:sz w:val="20"/>
-      </w:rPr>
-    </w:lvl>
-    <w:lvl w:ilvl="4" w:tentative="1">
-      <w:start w:val="1"/>
-      <w:numFmt w:val="bullet"/>
-      <w:lvlText w:val=""/>
-      <w:lvlJc w:val="left"/>
-      <w:pPr>
-        <w:tabs>
-          <w:tab w:val="num" w:pos="3600"/>
-        </w:tabs>
-        <w:ind w:left="3600" w:hanging="360"/>
-      </w:pPr>
-      <w:rPr>
-        <w:rFonts w:ascii="Wingdings" w:hAnsi="Wingdings" w:hint="default"/>
-        <w:sz w:val="20"/>
-      </w:rPr>
-    </w:lvl>
-    <w:lvl w:ilvl="5" w:tentative="1">
-      <w:start w:val="1"/>
-      <w:numFmt w:val="bullet"/>
-      <w:lvlText w:val=""/>
-      <w:lvlJc w:val="left"/>
-      <w:pPr>
-        <w:tabs>
-          <w:tab w:val="num" w:pos="4320"/>
-        </w:tabs>
-        <w:ind w:left="4320" w:hanging="360"/>
-      </w:pPr>
-      <w:rPr>
-        <w:rFonts w:ascii="Wingdings" w:hAnsi="Wingdings" w:hint="default"/>
-        <w:sz w:val="20"/>
-      </w:rPr>
-    </w:lvl>
-    <w:lvl w:ilvl="6" w:tentative="1">
-      <w:start w:val="1"/>
-      <w:numFmt w:val="bullet"/>
-      <w:lvlText w:val=""/>
-      <w:lvlJc w:val="left"/>
-      <w:pPr>
-        <w:tabs>
-          <w:tab w:val="num" w:pos="5040"/>
-        </w:tabs>
-        <w:ind w:left="5040" w:hanging="360"/>
-      </w:pPr>
-      <w:rPr>
-        <w:rFonts w:ascii="Wingdings" w:hAnsi="Wingdings" w:hint="default"/>
-        <w:sz w:val="20"/>
-      </w:rPr>
-    </w:lvl>
-    <w:lvl w:ilvl="7" w:tentative="1">
-      <w:start w:val="1"/>
-      <w:numFmt w:val="bullet"/>
-      <w:lvlText w:val=""/>
-      <w:lvlJc w:val="left"/>
-      <w:pPr>
-        <w:tabs>
-          <w:tab w:val="num" w:pos="5760"/>
-        </w:tabs>
-        <w:ind w:left="5760" w:hanging="360"/>
-      </w:pPr>
-      <w:rPr>
-        <w:rFonts w:ascii="Wingdings" w:hAnsi="Wingdings" w:hint="default"/>
-        <w:sz w:val="20"/>
-      </w:rPr>
-    </w:lvl>
-    <w:lvl w:ilvl="8" w:tentative="1">
-      <w:start w:val="1"/>
-      <w:numFmt w:val="bullet"/>
-      <w:lvlText w:val=""/>
-      <w:lvlJc w:val="left"/>
-      <w:pPr>
-        <w:tabs>
-          <w:tab w:val="num" w:pos="6480"/>
-        </w:tabs>
-        <w:ind w:left="6480" w:hanging="360"/>
-      </w:pPr>
-      <w:rPr>
-        <w:rFonts w:ascii="Wingdings" w:hAnsi="Wingdings" w:hint="default"/>
-        <w:sz w:val="20"/>
-      </w:rPr>
-    </w:lvl>
-  </w:abstractNum>
-  <w:abstractNum w:abstractNumId="18" w15:restartNumberingAfterBreak="0">
+  <w:abstractNum w:abstractNumId="14" w15:restartNumberingAfterBreak="0">
     <w:nsid w:val="743D8C63"/>
     <w:multiLevelType w:val="hybridMultilevel"/>
     <w:tmpl w:val="CACED5A8"/>
@@ -3881,7 +3369,7 @@
       </w:pPr>
     </w:lvl>
   </w:abstractNum>
-  <w:abstractNum w:abstractNumId="19" w15:restartNumberingAfterBreak="0">
+  <w:abstractNum w:abstractNumId="15" w15:restartNumberingAfterBreak="0">
     <w:nsid w:val="77CE3539"/>
     <w:multiLevelType w:val="hybridMultilevel"/>
     <w:tmpl w:val="51CA43BA"/>
@@ -3970,7 +3458,7 @@
       </w:pPr>
     </w:lvl>
   </w:abstractNum>
-  <w:abstractNum w:abstractNumId="20" w15:restartNumberingAfterBreak="0">
+  <w:abstractNum w:abstractNumId="16" w15:restartNumberingAfterBreak="0">
     <w:nsid w:val="79AD13F5"/>
     <w:multiLevelType w:val="hybridMultilevel"/>
     <w:tmpl w:val="B2806B26"/>
@@ -4059,7 +3547,7 @@
       </w:pPr>
     </w:lvl>
   </w:abstractNum>
-  <w:abstractNum w:abstractNumId="21" w15:restartNumberingAfterBreak="0">
+  <w:abstractNum w:abstractNumId="17" w15:restartNumberingAfterBreak="0">
     <w:nsid w:val="79C9AF8E"/>
     <w:multiLevelType w:val="multilevel"/>
     <w:tmpl w:val="635A097E"/>
@@ -4152,69 +3640,68 @@
     <w:abstractNumId w:val="1"/>
   </w:num>
   <w:num w:numId="2" w16cid:durableId="547572411">
-    <w:abstractNumId w:val="18"/>
+    <w:abstractNumId w:val="14"/>
   </w:num>
   <w:num w:numId="3" w16cid:durableId="1183784722">
-    <w:abstractNumId w:val="21"/>
+    <w:abstractNumId w:val="17"/>
   </w:num>
   <w:num w:numId="4" w16cid:durableId="240529232">
-    <w:abstractNumId w:val="20"/>
+    <w:abstractNumId w:val="16"/>
   </w:num>
   <w:num w:numId="5" w16cid:durableId="828399021">
-    <w:abstractNumId w:val="9"/>
+    <w:abstractNumId w:val="7"/>
   </w:num>
   <w:num w:numId="6" w16cid:durableId="1464032493">
-    <w:abstractNumId w:val="19"/>
+    <w:abstractNumId w:val="15"/>
   </w:num>
   <w:num w:numId="7" w16cid:durableId="362705937">
     <w:abstractNumId w:val="0"/>
   </w:num>
   <w:num w:numId="8" w16cid:durableId="716052940">
-    <w:abstractNumId w:val="7"/>
+    <w:abstractNumId w:val="5"/>
   </w:num>
   <w:num w:numId="9" w16cid:durableId="321667660">
-    <w:abstractNumId w:val="6"/>
+    <w:abstractNumId w:val="4"/>
   </w:num>
   <w:num w:numId="10" w16cid:durableId="642200285">
-    <w:abstractNumId w:val="10"/>
+    <w:abstractNumId w:val="8"/>
   </w:num>
   <w:num w:numId="11" w16cid:durableId="1698966533">
-    <w:abstractNumId w:val="4"/>
+    <w:abstractNumId w:val="3"/>
   </w:num>
   <w:num w:numId="12" w16cid:durableId="565796935">
     <w:abstractNumId w:val="2"/>
   </w:num>
   <w:num w:numId="13" w16cid:durableId="2016416844">
-    <w:abstractNumId w:val="8"/>
+    <w:abstractNumId w:val="6"/>
   </w:num>
   <w:num w:numId="14" w16cid:durableId="1156259325">
-    <w:abstractNumId w:val="14"/>
+    <w:abstractNumId w:val="12"/>
   </w:num>
   <w:num w:numId="15" w16cid:durableId="245116503">
-    <w:abstractNumId w:val="12"/>
+    <w:abstractNumId w:val="10"/>
   </w:num>
   <w:num w:numId="16" w16cid:durableId="188834394">
+    <w:abstractNumId w:val="11"/>
+  </w:num>
+  <w:num w:numId="17" w16cid:durableId="844977614">
+    <w:abstractNumId w:val="9"/>
+  </w:num>
+  <w:num w:numId="18" w16cid:durableId="1881430964">
     <w:abstractNumId w:val="13"/>
   </w:num>
-  <w:num w:numId="17" w16cid:durableId="844977614">
-    <w:abstractNumId w:val="11"/>
-  </w:num>
-  <w:num w:numId="18" w16cid:durableId="1881430964">
-    <w:abstractNumId w:val="15"/>
-  </w:num>
-  <w:num w:numId="19" w16cid:durableId="7567855">
-    <w:abstractNumId w:val="3"/>
-  </w:num>
-  <w:num w:numId="20" w16cid:durableId="1863199119">
-    <w:abstractNumId w:val="17"/>
-  </w:num>
-  <w:num w:numId="21" w16cid:durableId="1171408602">
-    <w:abstractNumId w:val="16"/>
-  </w:num>
-  <w:num w:numId="22" w16cid:durableId="1074742058">
-    <w:abstractNumId w:val="5"/>
-  </w:num>
 </w:numbering>
+</file>
+
+<file path=word/people.xml><?xml version="1.0" encoding="utf-8"?>
+<w15:people xmlns:wpc="http://schemas.microsoft.com/office/word/2010/wordprocessingCanvas" xmlns:cx="http://schemas.microsoft.com/office/drawing/2014/chartex" xmlns:cx1="http://schemas.microsoft.com/office/drawing/2015/9/8/chartex" xmlns:cx2="http://schemas.microsoft.com/office/drawing/2015/10/21/chartex" xmlns:cx3="http://schemas.microsoft.com/office/drawing/2016/5/9/chartex" xmlns:cx4="http://schemas.microsoft.com/office/drawing/2016/5/10/chartex" xmlns:cx5="http://schemas.microsoft.com/office/drawing/2016/5/11/chartex" xmlns:cx6="http://schemas.microsoft.com/office/drawing/2016/5/12/chartex" xmlns:cx7="http://schemas.microsoft.com/office/drawing/2016/5/13/chartex" xmlns:cx8="http://schemas.microsoft.com/office/drawing/2016/5/14/chartex" xmlns:mc="http://schemas.openxmlformats.org/markup-compatibility/2006" xmlns:aink="http://schemas.microsoft.com/office/drawing/2016/ink" xmlns:am3d="http://schemas.microsoft.com/office/drawing/2017/model3d" xmlns:o="urn:schemas-microsoft-com:office:office" xmlns:oel="http://schemas.microsoft.com/office/2019/extlst" xmlns:r="http://schemas.openxmlformats.org/officeDocument/2006/relationships" xmlns:m="http://schemas.openxmlformats.org/officeDocument/2006/math" xmlns:v="urn:schemas-microsoft-com:vml" xmlns:wp14="http://schemas.microsoft.com/office/word/2010/wordprocessingDrawing" xmlns:wp="http://schemas.openxmlformats.org/drawingml/2006/wordprocessingDrawing" xmlns:w10="urn:schemas-microsoft-com:office:word" xmlns:w="http://schemas.openxmlformats.org/wordprocessingml/2006/main" xmlns:w14="http://schemas.microsoft.com/office/word/2010/wordml" xmlns:w15="http://schemas.microsoft.com/office/word/2012/wordml" xmlns:w16cex="http://schemas.microsoft.com/office/word/2018/wordml/cex" xmlns:w16cid="http://schemas.microsoft.com/office/word/2016/wordml/cid" xmlns:w16="http://schemas.microsoft.com/office/word/2018/wordml" xmlns:w16du="http://schemas.microsoft.com/office/word/2023/wordml/word16du" xmlns:w16sdtdh="http://schemas.microsoft.com/office/word/2020/wordml/sdtdatahash" xmlns:w16se="http://schemas.microsoft.com/office/word/2015/wordml/symex" xmlns:wpg="http://schemas.microsoft.com/office/word/2010/wordprocessingGroup" xmlns:wpi="http://schemas.microsoft.com/office/word/2010/wordprocessingInk" xmlns:wne="http://schemas.microsoft.com/office/word/2006/wordml" xmlns:wps="http://schemas.microsoft.com/office/word/2010/wordprocessingShape" mc:Ignorable="w14 w15 w16se w16cid w16 w16cex w16sdtdh w16du wp14">
+  <w15:person w15:author="Yadira Aguilar">
+    <w15:presenceInfo w15:providerId="AD" w15:userId="S::yadira@colombohurd.com::09f00613-10e0-4b13-8a3a-887835393fd3"/>
+  </w15:person>
+  <w15:person w15:author="Sal Picataggio">
+    <w15:presenceInfo w15:providerId="AD" w15:userId="S::sal@colombohurd.com::3750df06-41c2-483d-9bff-480a180eb5b2"/>
+  </w15:person>
+</w15:people>
 </file>
 
 <file path=word/styles.xml><?xml version="1.0" encoding="utf-8"?>
@@ -4619,6 +4106,7 @@
   <w:style w:type="character" w:default="1" w:styleId="DefaultParagraphFont">
     <w:name w:val="Default Paragraph Font"/>
     <w:uiPriority w:val="1"/>
+    <w:semiHidden/>
     <w:unhideWhenUsed/>
   </w:style>
   <w:style w:type="table" w:default="1" w:styleId="TableNormal">
@@ -4768,19 +4256,6 @@
     <w:link w:val="Header"/>
     <w:uiPriority w:val="99"/>
     <w:rsid w:val="00C300B8"/>
-  </w:style>
-  <w:style w:type="paragraph" w:styleId="NormalWeb">
-    <w:name w:val="Normal (Web)"/>
-    <w:basedOn w:val="Normal"/>
-    <w:uiPriority w:val="99"/>
-    <w:semiHidden/>
-    <w:unhideWhenUsed/>
-    <w:rsid w:val="001A201F"/>
-    <w:rPr>
-      <w:rFonts w:ascii="Times New Roman" w:hAnsi="Times New Roman" w:cs="Times New Roman"/>
-      <w:sz w:val="24"/>
-      <w:szCs w:val="24"/>
-    </w:rPr>
   </w:style>
 </w:styles>
 </file>
@@ -5047,6 +4522,26 @@
 </file>
 
 <file path=customXml/item1.xml><?xml version="1.0" encoding="utf-8"?>
+<?mso-contentType ?>
+<FormTemplates xmlns="http://schemas.microsoft.com/sharepoint/v3/contenttype/forms">
+  <Display>DocumentLibraryForm</Display>
+  <Edit>DocumentLibraryForm</Edit>
+  <New>DocumentLibraryForm</New>
+</FormTemplates>
+</file>
+
+<file path=customXml/item2.xml><?xml version="1.0" encoding="utf-8"?>
+<p:properties xmlns:p="http://schemas.microsoft.com/office/2006/metadata/properties" xmlns:xsi="http://www.w3.org/2001/XMLSchema-instance" xmlns:pc="http://schemas.microsoft.com/office/infopath/2007/PartnerControls">
+  <documentManagement>
+    <TaxCatchAll xmlns="4b5d2df1-bdfe-410e-ab16-293fc1656825" xsi:nil="true"/>
+    <lcf76f155ced4ddcb4097134ff3c332f xmlns="12c5a827-6664-4111-9430-218ffabad00e">
+      <Terms xmlns="http://schemas.microsoft.com/office/infopath/2007/PartnerControls"/>
+    </lcf76f155ced4ddcb4097134ff3c332f>
+  </documentManagement>
+</p:properties>
+</file>
+
+<file path=customXml/item3.xml><?xml version="1.0" encoding="utf-8"?>
 <ct:contentTypeSchema xmlns:ct="http://schemas.microsoft.com/office/2006/metadata/contentType" xmlns:ma="http://schemas.microsoft.com/office/2006/metadata/properties/metaAttributes" ct:_="" ma:_="" ma:contentTypeName="Document" ma:contentTypeID="0x010100B54F9DA33DA76641B2BD288265F1ADEC" ma:contentTypeVersion="16" ma:contentTypeDescription="Create a new document." ma:contentTypeScope="" ma:versionID="72d88c34b9fd56cdc4359c267a0a34c6">
   <xsd:schema xmlns:xsd="http://www.w3.org/2001/XMLSchema" xmlns:xs="http://www.w3.org/2001/XMLSchema" xmlns:p="http://schemas.microsoft.com/office/2006/metadata/properties" xmlns:ns2="4b5d2df1-bdfe-410e-ab16-293fc1656825" xmlns:ns3="12c5a827-6664-4111-9430-218ffabad00e" targetNamespace="http://schemas.microsoft.com/office/2006/metadata/properties" ma:root="true" ma:fieldsID="d800bde246e6974c2ca102a8bf022005" ns2:_="" ns3:_="">
     <xsd:import namespace="4b5d2df1-bdfe-410e-ab16-293fc1656825"/>
@@ -5283,27 +4778,26 @@
 </ct:contentTypeSchema>
 </file>
 
-<file path=customXml/item2.xml><?xml version="1.0" encoding="utf-8"?>
-<p:properties xmlns:p="http://schemas.microsoft.com/office/2006/metadata/properties" xmlns:xsi="http://www.w3.org/2001/XMLSchema-instance" xmlns:pc="http://schemas.microsoft.com/office/infopath/2007/PartnerControls">
-  <documentManagement>
-    <TaxCatchAll xmlns="4b5d2df1-bdfe-410e-ab16-293fc1656825" xsi:nil="true"/>
-    <lcf76f155ced4ddcb4097134ff3c332f xmlns="12c5a827-6664-4111-9430-218ffabad00e">
-      <Terms xmlns="http://schemas.microsoft.com/office/infopath/2007/PartnerControls"/>
-    </lcf76f155ced4ddcb4097134ff3c332f>
-  </documentManagement>
-</p:properties>
+<file path=customXml/itemProps1.xml><?xml version="1.0" encoding="utf-8"?>
+<ds:datastoreItem xmlns:ds="http://schemas.openxmlformats.org/officeDocument/2006/customXml" ds:itemID="{6AAE0304-A300-42FE-A96C-187D57CAFD28}">
+  <ds:schemaRefs>
+    <ds:schemaRef ds:uri="http://schemas.microsoft.com/sharepoint/v3/contenttype/forms"/>
+  </ds:schemaRefs>
+</ds:datastoreItem>
 </file>
 
-<file path=customXml/item3.xml><?xml version="1.0" encoding="utf-8"?>
-<?mso-contentType ?>
-<FormTemplates xmlns="http://schemas.microsoft.com/sharepoint/v3/contenttype/forms">
-  <Display>DocumentLibraryForm</Display>
-  <Edit>DocumentLibraryForm</Edit>
-  <New>DocumentLibraryForm</New>
-</FormTemplates>
+<file path=customXml/itemProps2.xml><?xml version="1.0" encoding="utf-8"?>
+<ds:datastoreItem xmlns:ds="http://schemas.openxmlformats.org/officeDocument/2006/customXml" ds:itemID="{931019D5-C5DB-40BE-8A06-1DC9B9396CF8}">
+  <ds:schemaRefs>
+    <ds:schemaRef ds:uri="http://schemas.microsoft.com/office/2006/metadata/properties"/>
+    <ds:schemaRef ds:uri="http://schemas.microsoft.com/office/infopath/2007/PartnerControls"/>
+    <ds:schemaRef ds:uri="4b5d2df1-bdfe-410e-ab16-293fc1656825"/>
+    <ds:schemaRef ds:uri="12c5a827-6664-4111-9430-218ffabad00e"/>
+  </ds:schemaRefs>
+</ds:datastoreItem>
 </file>
 
-<file path=customXml/itemProps1.xml><?xml version="1.0" encoding="utf-8"?>
+<file path=customXml/itemProps3.xml><?xml version="1.0" encoding="utf-8"?>
 <ds:datastoreItem xmlns:ds="http://schemas.openxmlformats.org/officeDocument/2006/customXml" ds:itemID="{E84E0A01-A72D-4C11-B03F-EECCBD94F5C0}">
   <ds:schemaRefs>
     <ds:schemaRef ds:uri="http://schemas.microsoft.com/office/2006/metadata/contentType"/>
@@ -5320,23 +4814,4 @@
     <ds:schemaRef ds:uri="http://schemas.microsoft.com/internal/obd"/>
   </ds:schemaRefs>
 </ds:datastoreItem>
-</file>
-
-<file path=customXml/itemProps2.xml><?xml version="1.0" encoding="utf-8"?>
-<ds:datastoreItem xmlns:ds="http://schemas.openxmlformats.org/officeDocument/2006/customXml" ds:itemID="{931019D5-C5DB-40BE-8A06-1DC9B9396CF8}">
-  <ds:schemaRefs>
-    <ds:schemaRef ds:uri="http://schemas.microsoft.com/office/2006/metadata/properties"/>
-    <ds:schemaRef ds:uri="http://schemas.microsoft.com/office/infopath/2007/PartnerControls"/>
-    <ds:schemaRef ds:uri="4b5d2df1-bdfe-410e-ab16-293fc1656825"/>
-    <ds:schemaRef ds:uri="12c5a827-6664-4111-9430-218ffabad00e"/>
-  </ds:schemaRefs>
-</ds:datastoreItem>
-</file>
-
-<file path=customXml/itemProps3.xml><?xml version="1.0" encoding="utf-8"?>
-<ds:datastoreItem xmlns:ds="http://schemas.openxmlformats.org/officeDocument/2006/customXml" ds:itemID="{6AAE0304-A300-42FE-A96C-187D57CAFD28}">
-  <ds:schemaRefs>
-    <ds:schemaRef ds:uri="http://schemas.microsoft.com/sharepoint/v3/contenttype/forms"/>
-  </ds:schemaRefs>
-</ds:datastoreItem>
 </file>
</xml_diff>